<commit_message>
27/12_Update Word, in character 2
</commit_message>
<xml_diff>
--- a/NguyenKhuongDuy_DATN.docx
+++ b/NguyenKhuongDuy_DATN.docx
@@ -6164,7 +6164,7 @@
         <w:ind w:left="426" w:hanging="426"/>
         <w:jc w:val="center"/>
       </w:pPr>
-      <w:bookmarkStart w:id="10" w:name="_Toc154499253"/>
+      <w:bookmarkStart w:id="10" w:name="_Toc154578535"/>
       <w:r>
         <w:lastRenderedPageBreak/>
         <w:t>LỜI CAM ĐOAN</w:t>
@@ -6334,7 +6334,7 @@
         <w:ind w:left="426"/>
         <w:jc w:val="center"/>
       </w:pPr>
-      <w:bookmarkStart w:id="11" w:name="_Toc154499254"/>
+      <w:bookmarkStart w:id="11" w:name="_Toc154578536"/>
       <w:r>
         <w:lastRenderedPageBreak/>
         <w:t xml:space="preserve">LỜI </w:t>
@@ -6437,7 +6437,7 @@
         <w:br w:type="page"/>
       </w:r>
     </w:p>
-    <w:bookmarkStart w:id="12" w:name="_Toc154499255" w:displacedByCustomXml="next"/>
+    <w:bookmarkStart w:id="12" w:name="_Toc154578537" w:displacedByCustomXml="next"/>
     <w:sdt>
       <w:sdtPr>
         <w:rPr>
@@ -6513,7 +6513,7 @@
             </w:rPr>
             <w:fldChar w:fldCharType="separate"/>
           </w:r>
-          <w:hyperlink w:anchor="_Toc154499253" w:history="1">
+          <w:hyperlink w:anchor="_Toc154578535" w:history="1">
             <w:r>
               <w:rPr>
                 <w:rStyle w:val="Hyperlink"/>
@@ -6540,7 +6540,7 @@
                 <w:noProof/>
                 <w:webHidden/>
               </w:rPr>
-              <w:instrText xml:space="preserve"> PAGEREF _Toc154499253 \h </w:instrText>
+              <w:instrText xml:space="preserve"> PAGEREF _Toc154578535 \h </w:instrText>
             </w:r>
             <w:r>
               <w:rPr>
@@ -6585,7 +6585,7 @@
               <w14:ligatures w14:val="standardContextual"/>
             </w:rPr>
           </w:pPr>
-          <w:hyperlink w:anchor="_Toc154499254" w:history="1">
+          <w:hyperlink w:anchor="_Toc154578536" w:history="1">
             <w:r>
               <w:rPr>
                 <w:rStyle w:val="Hyperlink"/>
@@ -6612,7 +6612,7 @@
                 <w:noProof/>
                 <w:webHidden/>
               </w:rPr>
-              <w:instrText xml:space="preserve"> PAGEREF _Toc154499254 \h </w:instrText>
+              <w:instrText xml:space="preserve"> PAGEREF _Toc154578536 \h </w:instrText>
             </w:r>
             <w:r>
               <w:rPr>
@@ -6657,7 +6657,7 @@
               <w14:ligatures w14:val="standardContextual"/>
             </w:rPr>
           </w:pPr>
-          <w:hyperlink w:anchor="_Toc154499255" w:history="1">
+          <w:hyperlink w:anchor="_Toc154578537" w:history="1">
             <w:r>
               <w:rPr>
                 <w:rStyle w:val="Hyperlink"/>
@@ -6684,7 +6684,7 @@
                 <w:noProof/>
                 <w:webHidden/>
               </w:rPr>
-              <w:instrText xml:space="preserve"> PAGEREF _Toc154499255 \h </w:instrText>
+              <w:instrText xml:space="preserve"> PAGEREF _Toc154578537 \h </w:instrText>
             </w:r>
             <w:r>
               <w:rPr>
@@ -6729,7 +6729,7 @@
               <w14:ligatures w14:val="standardContextual"/>
             </w:rPr>
           </w:pPr>
-          <w:hyperlink w:anchor="_Toc154499256" w:history="1">
+          <w:hyperlink w:anchor="_Toc154578538" w:history="1">
             <w:r>
               <w:rPr>
                 <w:rStyle w:val="Hyperlink"/>
@@ -6756,7 +6756,7 @@
                 <w:noProof/>
                 <w:webHidden/>
               </w:rPr>
-              <w:instrText xml:space="preserve"> PAGEREF _Toc154499256 \h </w:instrText>
+              <w:instrText xml:space="preserve"> PAGEREF _Toc154578538 \h </w:instrText>
             </w:r>
             <w:r>
               <w:rPr>
@@ -6776,7 +6776,7 @@
                 <w:noProof/>
                 <w:webHidden/>
               </w:rPr>
-              <w:t>iv</w:t>
+              <w:t>v</w:t>
             </w:r>
             <w:r>
               <w:rPr>
@@ -6801,7 +6801,7 @@
               <w14:ligatures w14:val="standardContextual"/>
             </w:rPr>
           </w:pPr>
-          <w:hyperlink w:anchor="_Toc154499257" w:history="1">
+          <w:hyperlink w:anchor="_Toc154578539" w:history="1">
             <w:r>
               <w:rPr>
                 <w:rStyle w:val="Hyperlink"/>
@@ -6828,7 +6828,7 @@
                 <w:noProof/>
                 <w:webHidden/>
               </w:rPr>
-              <w:instrText xml:space="preserve"> PAGEREF _Toc154499257 \h </w:instrText>
+              <w:instrText xml:space="preserve"> PAGEREF _Toc154578539 \h </w:instrText>
             </w:r>
             <w:r>
               <w:rPr>
@@ -6848,7 +6848,7 @@
                 <w:noProof/>
                 <w:webHidden/>
               </w:rPr>
-              <w:t>iv</w:t>
+              <w:t>v</w:t>
             </w:r>
             <w:r>
               <w:rPr>
@@ -6873,7 +6873,7 @@
               <w14:ligatures w14:val="standardContextual"/>
             </w:rPr>
           </w:pPr>
-          <w:hyperlink w:anchor="_Toc154499258" w:history="1">
+          <w:hyperlink w:anchor="_Toc154578540" w:history="1">
             <w:r>
               <w:rPr>
                 <w:rStyle w:val="Hyperlink"/>
@@ -6900,7 +6900,7 @@
                 <w:noProof/>
                 <w:webHidden/>
               </w:rPr>
-              <w:instrText xml:space="preserve"> PAGEREF _Toc154499258 \h </w:instrText>
+              <w:instrText xml:space="preserve"> PAGEREF _Toc154578540 \h </w:instrText>
             </w:r>
             <w:r>
               <w:rPr>
@@ -6920,7 +6920,7 @@
                 <w:noProof/>
                 <w:webHidden/>
               </w:rPr>
-              <w:t>iv</w:t>
+              <w:t>v</w:t>
             </w:r>
             <w:r>
               <w:rPr>
@@ -6945,7 +6945,7 @@
               <w14:ligatures w14:val="standardContextual"/>
             </w:rPr>
           </w:pPr>
-          <w:hyperlink w:anchor="_Toc154499259" w:history="1">
+          <w:hyperlink w:anchor="_Toc154578541" w:history="1">
             <w:r>
               <w:rPr>
                 <w:rStyle w:val="Hyperlink"/>
@@ -6972,7 +6972,7 @@
                 <w:noProof/>
                 <w:webHidden/>
               </w:rPr>
-              <w:instrText xml:space="preserve"> PAGEREF _Toc154499259 \h </w:instrText>
+              <w:instrText xml:space="preserve"> PAGEREF _Toc154578541 \h </w:instrText>
             </w:r>
             <w:r>
               <w:rPr>
@@ -7018,7 +7018,7 @@
               <w14:ligatures w14:val="standardContextual"/>
             </w:rPr>
           </w:pPr>
-          <w:hyperlink w:anchor="_Toc154499260" w:history="1">
+          <w:hyperlink w:anchor="_Toc154578542" w:history="1">
             <w:r>
               <w:rPr>
                 <w:rStyle w:val="Hyperlink"/>
@@ -7041,7 +7041,7 @@
                 <w:rStyle w:val="Hyperlink"/>
                 <w:noProof/>
               </w:rPr>
-              <w:t>Lịch sử</w:t>
+              <w:t>Lịch sử và hướng phát triển</w:t>
             </w:r>
             <w:r>
               <w:rPr>
@@ -7062,7 +7062,7 @@
                 <w:noProof/>
                 <w:webHidden/>
               </w:rPr>
-              <w:instrText xml:space="preserve"> PAGEREF _Toc154499260 \h </w:instrText>
+              <w:instrText xml:space="preserve"> PAGEREF _Toc154578542 \h </w:instrText>
             </w:r>
             <w:r>
               <w:rPr>
@@ -7083,6 +7083,2432 @@
                 <w:webHidden/>
               </w:rPr>
               <w:t>1</w:t>
+            </w:r>
+            <w:r>
+              <w:rPr>
+                <w:noProof/>
+                <w:webHidden/>
+              </w:rPr>
+              <w:fldChar w:fldCharType="end"/>
+            </w:r>
+          </w:hyperlink>
+        </w:p>
+        <w:p>
+          <w:pPr>
+            <w:pStyle w:val="TOC2"/>
+            <w:tabs>
+              <w:tab w:val="left" w:pos="880"/>
+              <w:tab w:val="right" w:leader="dot" w:pos="9060"/>
+            </w:tabs>
+            <w:rPr>
+              <w:rFonts w:asciiTheme="minorHAnsi" w:eastAsiaTheme="minorEastAsia" w:hAnsiTheme="minorHAnsi"/>
+              <w:noProof/>
+              <w:kern w:val="2"/>
+              <w:sz w:val="22"/>
+              <w14:ligatures w14:val="standardContextual"/>
+            </w:rPr>
+          </w:pPr>
+          <w:hyperlink w:anchor="_Toc154578543" w:history="1">
+            <w:r>
+              <w:rPr>
+                <w:rStyle w:val="Hyperlink"/>
+                <w:noProof/>
+              </w:rPr>
+              <w:t>1.2.</w:t>
+            </w:r>
+            <w:r>
+              <w:rPr>
+                <w:rFonts w:asciiTheme="minorHAnsi" w:eastAsiaTheme="minorEastAsia" w:hAnsiTheme="minorHAnsi"/>
+                <w:noProof/>
+                <w:kern w:val="2"/>
+                <w:sz w:val="22"/>
+                <w14:ligatures w14:val="standardContextual"/>
+              </w:rPr>
+              <w:tab/>
+            </w:r>
+            <w:r>
+              <w:rPr>
+                <w:rStyle w:val="Hyperlink"/>
+                <w:noProof/>
+              </w:rPr>
+              <w:t>Các công cụ làm game</w:t>
+            </w:r>
+            <w:r>
+              <w:rPr>
+                <w:noProof/>
+                <w:webHidden/>
+              </w:rPr>
+              <w:tab/>
+            </w:r>
+            <w:r>
+              <w:rPr>
+                <w:noProof/>
+                <w:webHidden/>
+              </w:rPr>
+              <w:fldChar w:fldCharType="begin"/>
+            </w:r>
+            <w:r>
+              <w:rPr>
+                <w:noProof/>
+                <w:webHidden/>
+              </w:rPr>
+              <w:instrText xml:space="preserve"> PAGEREF _Toc154578543 \h </w:instrText>
+            </w:r>
+            <w:r>
+              <w:rPr>
+                <w:noProof/>
+                <w:webHidden/>
+              </w:rPr>
+            </w:r>
+            <w:r>
+              <w:rPr>
+                <w:noProof/>
+                <w:webHidden/>
+              </w:rPr>
+              <w:fldChar w:fldCharType="separate"/>
+            </w:r>
+            <w:r>
+              <w:rPr>
+                <w:noProof/>
+                <w:webHidden/>
+              </w:rPr>
+              <w:t>2</w:t>
+            </w:r>
+            <w:r>
+              <w:rPr>
+                <w:noProof/>
+                <w:webHidden/>
+              </w:rPr>
+              <w:fldChar w:fldCharType="end"/>
+            </w:r>
+          </w:hyperlink>
+        </w:p>
+        <w:p>
+          <w:pPr>
+            <w:pStyle w:val="TOC2"/>
+            <w:tabs>
+              <w:tab w:val="left" w:pos="880"/>
+              <w:tab w:val="right" w:leader="dot" w:pos="9060"/>
+            </w:tabs>
+            <w:rPr>
+              <w:rFonts w:asciiTheme="minorHAnsi" w:eastAsiaTheme="minorEastAsia" w:hAnsiTheme="minorHAnsi"/>
+              <w:noProof/>
+              <w:kern w:val="2"/>
+              <w:sz w:val="22"/>
+              <w14:ligatures w14:val="standardContextual"/>
+            </w:rPr>
+          </w:pPr>
+          <w:hyperlink w:anchor="_Toc154578544" w:history="1">
+            <w:r>
+              <w:rPr>
+                <w:rStyle w:val="Hyperlink"/>
+                <w:noProof/>
+              </w:rPr>
+              <w:t>1.3.</w:t>
+            </w:r>
+            <w:r>
+              <w:rPr>
+                <w:rFonts w:asciiTheme="minorHAnsi" w:eastAsiaTheme="minorEastAsia" w:hAnsiTheme="minorHAnsi"/>
+                <w:noProof/>
+                <w:kern w:val="2"/>
+                <w:sz w:val="22"/>
+                <w14:ligatures w14:val="standardContextual"/>
+              </w:rPr>
+              <w:tab/>
+            </w:r>
+            <w:r>
+              <w:rPr>
+                <w:rStyle w:val="Hyperlink"/>
+                <w:noProof/>
+              </w:rPr>
+              <w:t>Các ngôn ngữ làm game</w:t>
+            </w:r>
+            <w:r>
+              <w:rPr>
+                <w:noProof/>
+                <w:webHidden/>
+              </w:rPr>
+              <w:tab/>
+            </w:r>
+            <w:r>
+              <w:rPr>
+                <w:noProof/>
+                <w:webHidden/>
+              </w:rPr>
+              <w:fldChar w:fldCharType="begin"/>
+            </w:r>
+            <w:r>
+              <w:rPr>
+                <w:noProof/>
+                <w:webHidden/>
+              </w:rPr>
+              <w:instrText xml:space="preserve"> PAGEREF _Toc154578544 \h </w:instrText>
+            </w:r>
+            <w:r>
+              <w:rPr>
+                <w:noProof/>
+                <w:webHidden/>
+              </w:rPr>
+            </w:r>
+            <w:r>
+              <w:rPr>
+                <w:noProof/>
+                <w:webHidden/>
+              </w:rPr>
+              <w:fldChar w:fldCharType="separate"/>
+            </w:r>
+            <w:r>
+              <w:rPr>
+                <w:noProof/>
+                <w:webHidden/>
+              </w:rPr>
+              <w:t>4</w:t>
+            </w:r>
+            <w:r>
+              <w:rPr>
+                <w:noProof/>
+                <w:webHidden/>
+              </w:rPr>
+              <w:fldChar w:fldCharType="end"/>
+            </w:r>
+          </w:hyperlink>
+        </w:p>
+        <w:p>
+          <w:pPr>
+            <w:pStyle w:val="TOC1"/>
+            <w:tabs>
+              <w:tab w:val="right" w:leader="dot" w:pos="9060"/>
+            </w:tabs>
+            <w:rPr>
+              <w:rFonts w:asciiTheme="minorHAnsi" w:eastAsiaTheme="minorEastAsia" w:hAnsiTheme="minorHAnsi"/>
+              <w:noProof/>
+              <w:kern w:val="2"/>
+              <w:sz w:val="22"/>
+              <w14:ligatures w14:val="standardContextual"/>
+            </w:rPr>
+          </w:pPr>
+          <w:hyperlink w:anchor="_Toc154578545" w:history="1">
+            <w:r>
+              <w:rPr>
+                <w:rStyle w:val="Hyperlink"/>
+                <w:noProof/>
+              </w:rPr>
+              <w:t>CHƯƠNG 2: TỔNG QUAN VỀ CÔNG CỤ LÀM GAME UNITY</w:t>
+            </w:r>
+            <w:r>
+              <w:rPr>
+                <w:noProof/>
+                <w:webHidden/>
+              </w:rPr>
+              <w:tab/>
+            </w:r>
+            <w:r>
+              <w:rPr>
+                <w:noProof/>
+                <w:webHidden/>
+              </w:rPr>
+              <w:fldChar w:fldCharType="begin"/>
+            </w:r>
+            <w:r>
+              <w:rPr>
+                <w:noProof/>
+                <w:webHidden/>
+              </w:rPr>
+              <w:instrText xml:space="preserve"> PAGEREF _Toc154578545 \h </w:instrText>
+            </w:r>
+            <w:r>
+              <w:rPr>
+                <w:noProof/>
+                <w:webHidden/>
+              </w:rPr>
+            </w:r>
+            <w:r>
+              <w:rPr>
+                <w:noProof/>
+                <w:webHidden/>
+              </w:rPr>
+              <w:fldChar w:fldCharType="separate"/>
+            </w:r>
+            <w:r>
+              <w:rPr>
+                <w:noProof/>
+                <w:webHidden/>
+              </w:rPr>
+              <w:t>6</w:t>
+            </w:r>
+            <w:r>
+              <w:rPr>
+                <w:noProof/>
+                <w:webHidden/>
+              </w:rPr>
+              <w:fldChar w:fldCharType="end"/>
+            </w:r>
+          </w:hyperlink>
+        </w:p>
+        <w:p>
+          <w:pPr>
+            <w:pStyle w:val="TOC2"/>
+            <w:tabs>
+              <w:tab w:val="left" w:pos="880"/>
+              <w:tab w:val="right" w:leader="dot" w:pos="9060"/>
+            </w:tabs>
+            <w:rPr>
+              <w:rFonts w:asciiTheme="minorHAnsi" w:eastAsiaTheme="minorEastAsia" w:hAnsiTheme="minorHAnsi"/>
+              <w:noProof/>
+              <w:kern w:val="2"/>
+              <w:sz w:val="22"/>
+              <w14:ligatures w14:val="standardContextual"/>
+            </w:rPr>
+          </w:pPr>
+          <w:hyperlink w:anchor="_Toc154578546" w:history="1">
+            <w:r>
+              <w:rPr>
+                <w:rStyle w:val="Hyperlink"/>
+                <w:noProof/>
+              </w:rPr>
+              <w:t>2.1.</w:t>
+            </w:r>
+            <w:r>
+              <w:rPr>
+                <w:rFonts w:asciiTheme="minorHAnsi" w:eastAsiaTheme="minorEastAsia" w:hAnsiTheme="minorHAnsi"/>
+                <w:noProof/>
+                <w:kern w:val="2"/>
+                <w:sz w:val="22"/>
+                <w14:ligatures w14:val="standardContextual"/>
+              </w:rPr>
+              <w:tab/>
+            </w:r>
+            <w:r>
+              <w:rPr>
+                <w:rStyle w:val="Hyperlink"/>
+                <w:noProof/>
+              </w:rPr>
+              <w:t>Unity là gì?</w:t>
+            </w:r>
+            <w:r>
+              <w:rPr>
+                <w:noProof/>
+                <w:webHidden/>
+              </w:rPr>
+              <w:tab/>
+            </w:r>
+            <w:r>
+              <w:rPr>
+                <w:noProof/>
+                <w:webHidden/>
+              </w:rPr>
+              <w:fldChar w:fldCharType="begin"/>
+            </w:r>
+            <w:r>
+              <w:rPr>
+                <w:noProof/>
+                <w:webHidden/>
+              </w:rPr>
+              <w:instrText xml:space="preserve"> PAGEREF _Toc154578546 \h </w:instrText>
+            </w:r>
+            <w:r>
+              <w:rPr>
+                <w:noProof/>
+                <w:webHidden/>
+              </w:rPr>
+            </w:r>
+            <w:r>
+              <w:rPr>
+                <w:noProof/>
+                <w:webHidden/>
+              </w:rPr>
+              <w:fldChar w:fldCharType="separate"/>
+            </w:r>
+            <w:r>
+              <w:rPr>
+                <w:noProof/>
+                <w:webHidden/>
+              </w:rPr>
+              <w:t>6</w:t>
+            </w:r>
+            <w:r>
+              <w:rPr>
+                <w:noProof/>
+                <w:webHidden/>
+              </w:rPr>
+              <w:fldChar w:fldCharType="end"/>
+            </w:r>
+          </w:hyperlink>
+        </w:p>
+        <w:p>
+          <w:pPr>
+            <w:pStyle w:val="TOC2"/>
+            <w:tabs>
+              <w:tab w:val="left" w:pos="880"/>
+              <w:tab w:val="right" w:leader="dot" w:pos="9060"/>
+            </w:tabs>
+            <w:rPr>
+              <w:rFonts w:asciiTheme="minorHAnsi" w:eastAsiaTheme="minorEastAsia" w:hAnsiTheme="minorHAnsi"/>
+              <w:noProof/>
+              <w:kern w:val="2"/>
+              <w:sz w:val="22"/>
+              <w14:ligatures w14:val="standardContextual"/>
+            </w:rPr>
+          </w:pPr>
+          <w:hyperlink w:anchor="_Toc154578547" w:history="1">
+            <w:r>
+              <w:rPr>
+                <w:rStyle w:val="Hyperlink"/>
+                <w:noProof/>
+              </w:rPr>
+              <w:t>2.2.</w:t>
+            </w:r>
+            <w:r>
+              <w:rPr>
+                <w:rFonts w:asciiTheme="minorHAnsi" w:eastAsiaTheme="minorEastAsia" w:hAnsiTheme="minorHAnsi"/>
+                <w:noProof/>
+                <w:kern w:val="2"/>
+                <w:sz w:val="22"/>
+                <w14:ligatures w14:val="standardContextual"/>
+              </w:rPr>
+              <w:tab/>
+            </w:r>
+            <w:r>
+              <w:rPr>
+                <w:rStyle w:val="Hyperlink"/>
+                <w:noProof/>
+              </w:rPr>
+              <w:t>Ưu điểm của Unity</w:t>
+            </w:r>
+            <w:r>
+              <w:rPr>
+                <w:noProof/>
+                <w:webHidden/>
+              </w:rPr>
+              <w:tab/>
+            </w:r>
+            <w:r>
+              <w:rPr>
+                <w:noProof/>
+                <w:webHidden/>
+              </w:rPr>
+              <w:fldChar w:fldCharType="begin"/>
+            </w:r>
+            <w:r>
+              <w:rPr>
+                <w:noProof/>
+                <w:webHidden/>
+              </w:rPr>
+              <w:instrText xml:space="preserve"> PAGEREF _Toc154578547 \h </w:instrText>
+            </w:r>
+            <w:r>
+              <w:rPr>
+                <w:noProof/>
+                <w:webHidden/>
+              </w:rPr>
+            </w:r>
+            <w:r>
+              <w:rPr>
+                <w:noProof/>
+                <w:webHidden/>
+              </w:rPr>
+              <w:fldChar w:fldCharType="separate"/>
+            </w:r>
+            <w:r>
+              <w:rPr>
+                <w:noProof/>
+                <w:webHidden/>
+              </w:rPr>
+              <w:t>6</w:t>
+            </w:r>
+            <w:r>
+              <w:rPr>
+                <w:noProof/>
+                <w:webHidden/>
+              </w:rPr>
+              <w:fldChar w:fldCharType="end"/>
+            </w:r>
+          </w:hyperlink>
+        </w:p>
+        <w:p>
+          <w:pPr>
+            <w:pStyle w:val="TOC2"/>
+            <w:tabs>
+              <w:tab w:val="left" w:pos="880"/>
+              <w:tab w:val="right" w:leader="dot" w:pos="9060"/>
+            </w:tabs>
+            <w:rPr>
+              <w:rFonts w:asciiTheme="minorHAnsi" w:eastAsiaTheme="minorEastAsia" w:hAnsiTheme="minorHAnsi"/>
+              <w:noProof/>
+              <w:kern w:val="2"/>
+              <w:sz w:val="22"/>
+              <w14:ligatures w14:val="standardContextual"/>
+            </w:rPr>
+          </w:pPr>
+          <w:hyperlink w:anchor="_Toc154578548" w:history="1">
+            <w:r>
+              <w:rPr>
+                <w:rStyle w:val="Hyperlink"/>
+                <w:noProof/>
+              </w:rPr>
+              <w:t>2.3.</w:t>
+            </w:r>
+            <w:r>
+              <w:rPr>
+                <w:rFonts w:asciiTheme="minorHAnsi" w:eastAsiaTheme="minorEastAsia" w:hAnsiTheme="minorHAnsi"/>
+                <w:noProof/>
+                <w:kern w:val="2"/>
+                <w:sz w:val="22"/>
+                <w14:ligatures w14:val="standardContextual"/>
+              </w:rPr>
+              <w:tab/>
+            </w:r>
+            <w:r>
+              <w:rPr>
+                <w:rStyle w:val="Hyperlink"/>
+                <w:noProof/>
+              </w:rPr>
+              <w:t>Các thà</w:t>
+            </w:r>
+            <w:r>
+              <w:rPr>
+                <w:rStyle w:val="Hyperlink"/>
+                <w:noProof/>
+              </w:rPr>
+              <w:t>n</w:t>
+            </w:r>
+            <w:r>
+              <w:rPr>
+                <w:rStyle w:val="Hyperlink"/>
+                <w:noProof/>
+              </w:rPr>
+              <w:t>h phần trong Unity</w:t>
+            </w:r>
+            <w:r>
+              <w:rPr>
+                <w:noProof/>
+                <w:webHidden/>
+              </w:rPr>
+              <w:tab/>
+            </w:r>
+            <w:r>
+              <w:rPr>
+                <w:noProof/>
+                <w:webHidden/>
+              </w:rPr>
+              <w:fldChar w:fldCharType="begin"/>
+            </w:r>
+            <w:r>
+              <w:rPr>
+                <w:noProof/>
+                <w:webHidden/>
+              </w:rPr>
+              <w:instrText xml:space="preserve"> PAGEREF _Toc154578548 \h </w:instrText>
+            </w:r>
+            <w:r>
+              <w:rPr>
+                <w:noProof/>
+                <w:webHidden/>
+              </w:rPr>
+            </w:r>
+            <w:r>
+              <w:rPr>
+                <w:noProof/>
+                <w:webHidden/>
+              </w:rPr>
+              <w:fldChar w:fldCharType="separate"/>
+            </w:r>
+            <w:r>
+              <w:rPr>
+                <w:noProof/>
+                <w:webHidden/>
+              </w:rPr>
+              <w:t>7</w:t>
+            </w:r>
+            <w:r>
+              <w:rPr>
+                <w:noProof/>
+                <w:webHidden/>
+              </w:rPr>
+              <w:fldChar w:fldCharType="end"/>
+            </w:r>
+          </w:hyperlink>
+        </w:p>
+        <w:p>
+          <w:pPr>
+            <w:pStyle w:val="TOC3"/>
+            <w:tabs>
+              <w:tab w:val="left" w:pos="1540"/>
+              <w:tab w:val="right" w:leader="dot" w:pos="9060"/>
+            </w:tabs>
+            <w:rPr>
+              <w:rFonts w:asciiTheme="minorHAnsi" w:eastAsiaTheme="minorEastAsia" w:hAnsiTheme="minorHAnsi"/>
+              <w:noProof/>
+              <w:kern w:val="2"/>
+              <w:sz w:val="22"/>
+              <w14:ligatures w14:val="standardContextual"/>
+            </w:rPr>
+          </w:pPr>
+          <w:hyperlink w:anchor="_Toc154578549" w:history="1">
+            <w:r>
+              <w:rPr>
+                <w:rStyle w:val="Hyperlink"/>
+                <w:noProof/>
+              </w:rPr>
+              <w:t>2.3.1.</w:t>
+            </w:r>
+            <w:r>
+              <w:rPr>
+                <w:rFonts w:asciiTheme="minorHAnsi" w:eastAsiaTheme="minorEastAsia" w:hAnsiTheme="minorHAnsi"/>
+                <w:noProof/>
+                <w:kern w:val="2"/>
+                <w:sz w:val="22"/>
+                <w14:ligatures w14:val="standardContextual"/>
+              </w:rPr>
+              <w:tab/>
+            </w:r>
+            <w:r>
+              <w:rPr>
+                <w:rStyle w:val="Hyperlink"/>
+                <w:noProof/>
+              </w:rPr>
+              <w:t>Cửa sổ Sence</w:t>
+            </w:r>
+            <w:r>
+              <w:rPr>
+                <w:noProof/>
+                <w:webHidden/>
+              </w:rPr>
+              <w:tab/>
+            </w:r>
+            <w:r>
+              <w:rPr>
+                <w:noProof/>
+                <w:webHidden/>
+              </w:rPr>
+              <w:fldChar w:fldCharType="begin"/>
+            </w:r>
+            <w:r>
+              <w:rPr>
+                <w:noProof/>
+                <w:webHidden/>
+              </w:rPr>
+              <w:instrText xml:space="preserve"> PAGEREF _Toc154578549 \h </w:instrText>
+            </w:r>
+            <w:r>
+              <w:rPr>
+                <w:noProof/>
+                <w:webHidden/>
+              </w:rPr>
+            </w:r>
+            <w:r>
+              <w:rPr>
+                <w:noProof/>
+                <w:webHidden/>
+              </w:rPr>
+              <w:fldChar w:fldCharType="separate"/>
+            </w:r>
+            <w:r>
+              <w:rPr>
+                <w:noProof/>
+                <w:webHidden/>
+              </w:rPr>
+              <w:t>7</w:t>
+            </w:r>
+            <w:r>
+              <w:rPr>
+                <w:noProof/>
+                <w:webHidden/>
+              </w:rPr>
+              <w:fldChar w:fldCharType="end"/>
+            </w:r>
+          </w:hyperlink>
+        </w:p>
+        <w:p>
+          <w:pPr>
+            <w:pStyle w:val="TOC3"/>
+            <w:tabs>
+              <w:tab w:val="left" w:pos="1540"/>
+              <w:tab w:val="right" w:leader="dot" w:pos="9060"/>
+            </w:tabs>
+            <w:rPr>
+              <w:rFonts w:asciiTheme="minorHAnsi" w:eastAsiaTheme="minorEastAsia" w:hAnsiTheme="minorHAnsi"/>
+              <w:noProof/>
+              <w:kern w:val="2"/>
+              <w:sz w:val="22"/>
+              <w14:ligatures w14:val="standardContextual"/>
+            </w:rPr>
+          </w:pPr>
+          <w:hyperlink w:anchor="_Toc154578550" w:history="1">
+            <w:r>
+              <w:rPr>
+                <w:rStyle w:val="Hyperlink"/>
+                <w:noProof/>
+              </w:rPr>
+              <w:t>2.3.2.</w:t>
+            </w:r>
+            <w:r>
+              <w:rPr>
+                <w:rFonts w:asciiTheme="minorHAnsi" w:eastAsiaTheme="minorEastAsia" w:hAnsiTheme="minorHAnsi"/>
+                <w:noProof/>
+                <w:kern w:val="2"/>
+                <w:sz w:val="22"/>
+                <w14:ligatures w14:val="standardContextual"/>
+              </w:rPr>
+              <w:tab/>
+            </w:r>
+            <w:r>
+              <w:rPr>
+                <w:rStyle w:val="Hyperlink"/>
+                <w:noProof/>
+              </w:rPr>
+              <w:t>Cửa sổ Game view</w:t>
+            </w:r>
+            <w:r>
+              <w:rPr>
+                <w:noProof/>
+                <w:webHidden/>
+              </w:rPr>
+              <w:tab/>
+            </w:r>
+            <w:r>
+              <w:rPr>
+                <w:noProof/>
+                <w:webHidden/>
+              </w:rPr>
+              <w:fldChar w:fldCharType="begin"/>
+            </w:r>
+            <w:r>
+              <w:rPr>
+                <w:noProof/>
+                <w:webHidden/>
+              </w:rPr>
+              <w:instrText xml:space="preserve"> PAGEREF _Toc154578550 \h </w:instrText>
+            </w:r>
+            <w:r>
+              <w:rPr>
+                <w:noProof/>
+                <w:webHidden/>
+              </w:rPr>
+            </w:r>
+            <w:r>
+              <w:rPr>
+                <w:noProof/>
+                <w:webHidden/>
+              </w:rPr>
+              <w:fldChar w:fldCharType="separate"/>
+            </w:r>
+            <w:r>
+              <w:rPr>
+                <w:noProof/>
+                <w:webHidden/>
+              </w:rPr>
+              <w:t>8</w:t>
+            </w:r>
+            <w:r>
+              <w:rPr>
+                <w:noProof/>
+                <w:webHidden/>
+              </w:rPr>
+              <w:fldChar w:fldCharType="end"/>
+            </w:r>
+          </w:hyperlink>
+        </w:p>
+        <w:p>
+          <w:pPr>
+            <w:pStyle w:val="TOC3"/>
+            <w:tabs>
+              <w:tab w:val="left" w:pos="1540"/>
+              <w:tab w:val="right" w:leader="dot" w:pos="9060"/>
+            </w:tabs>
+            <w:rPr>
+              <w:rFonts w:asciiTheme="minorHAnsi" w:eastAsiaTheme="minorEastAsia" w:hAnsiTheme="minorHAnsi"/>
+              <w:noProof/>
+              <w:kern w:val="2"/>
+              <w:sz w:val="22"/>
+              <w14:ligatures w14:val="standardContextual"/>
+            </w:rPr>
+          </w:pPr>
+          <w:hyperlink w:anchor="_Toc154578551" w:history="1">
+            <w:r>
+              <w:rPr>
+                <w:rStyle w:val="Hyperlink"/>
+                <w:noProof/>
+              </w:rPr>
+              <w:t>2.3.3.</w:t>
+            </w:r>
+            <w:r>
+              <w:rPr>
+                <w:rFonts w:asciiTheme="minorHAnsi" w:eastAsiaTheme="minorEastAsia" w:hAnsiTheme="minorHAnsi"/>
+                <w:noProof/>
+                <w:kern w:val="2"/>
+                <w:sz w:val="22"/>
+                <w14:ligatures w14:val="standardContextual"/>
+              </w:rPr>
+              <w:tab/>
+            </w:r>
+            <w:r>
+              <w:rPr>
+                <w:rStyle w:val="Hyperlink"/>
+                <w:noProof/>
+              </w:rPr>
+              <w:t>Cửa sổ Hierarchy</w:t>
+            </w:r>
+            <w:r>
+              <w:rPr>
+                <w:noProof/>
+                <w:webHidden/>
+              </w:rPr>
+              <w:tab/>
+            </w:r>
+            <w:r>
+              <w:rPr>
+                <w:noProof/>
+                <w:webHidden/>
+              </w:rPr>
+              <w:fldChar w:fldCharType="begin"/>
+            </w:r>
+            <w:r>
+              <w:rPr>
+                <w:noProof/>
+                <w:webHidden/>
+              </w:rPr>
+              <w:instrText xml:space="preserve"> PAGEREF _Toc154578551 \h </w:instrText>
+            </w:r>
+            <w:r>
+              <w:rPr>
+                <w:noProof/>
+                <w:webHidden/>
+              </w:rPr>
+            </w:r>
+            <w:r>
+              <w:rPr>
+                <w:noProof/>
+                <w:webHidden/>
+              </w:rPr>
+              <w:fldChar w:fldCharType="separate"/>
+            </w:r>
+            <w:r>
+              <w:rPr>
+                <w:noProof/>
+                <w:webHidden/>
+              </w:rPr>
+              <w:t>9</w:t>
+            </w:r>
+            <w:r>
+              <w:rPr>
+                <w:noProof/>
+                <w:webHidden/>
+              </w:rPr>
+              <w:fldChar w:fldCharType="end"/>
+            </w:r>
+          </w:hyperlink>
+        </w:p>
+        <w:p>
+          <w:pPr>
+            <w:pStyle w:val="TOC3"/>
+            <w:tabs>
+              <w:tab w:val="left" w:pos="1540"/>
+              <w:tab w:val="right" w:leader="dot" w:pos="9060"/>
+            </w:tabs>
+            <w:rPr>
+              <w:rFonts w:asciiTheme="minorHAnsi" w:eastAsiaTheme="minorEastAsia" w:hAnsiTheme="minorHAnsi"/>
+              <w:noProof/>
+              <w:kern w:val="2"/>
+              <w:sz w:val="22"/>
+              <w14:ligatures w14:val="standardContextual"/>
+            </w:rPr>
+          </w:pPr>
+          <w:hyperlink w:anchor="_Toc154578552" w:history="1">
+            <w:r>
+              <w:rPr>
+                <w:rStyle w:val="Hyperlink"/>
+                <w:noProof/>
+              </w:rPr>
+              <w:t>2.3.4.</w:t>
+            </w:r>
+            <w:r>
+              <w:rPr>
+                <w:rFonts w:asciiTheme="minorHAnsi" w:eastAsiaTheme="minorEastAsia" w:hAnsiTheme="minorHAnsi"/>
+                <w:noProof/>
+                <w:kern w:val="2"/>
+                <w:sz w:val="22"/>
+                <w14:ligatures w14:val="standardContextual"/>
+              </w:rPr>
+              <w:tab/>
+            </w:r>
+            <w:r>
+              <w:rPr>
+                <w:rStyle w:val="Hyperlink"/>
+                <w:noProof/>
+              </w:rPr>
+              <w:t>Cửa sổ Inspector</w:t>
+            </w:r>
+            <w:r>
+              <w:rPr>
+                <w:noProof/>
+                <w:webHidden/>
+              </w:rPr>
+              <w:tab/>
+            </w:r>
+            <w:r>
+              <w:rPr>
+                <w:noProof/>
+                <w:webHidden/>
+              </w:rPr>
+              <w:fldChar w:fldCharType="begin"/>
+            </w:r>
+            <w:r>
+              <w:rPr>
+                <w:noProof/>
+                <w:webHidden/>
+              </w:rPr>
+              <w:instrText xml:space="preserve"> PAGEREF _Toc154578552 \h </w:instrText>
+            </w:r>
+            <w:r>
+              <w:rPr>
+                <w:noProof/>
+                <w:webHidden/>
+              </w:rPr>
+            </w:r>
+            <w:r>
+              <w:rPr>
+                <w:noProof/>
+                <w:webHidden/>
+              </w:rPr>
+              <w:fldChar w:fldCharType="separate"/>
+            </w:r>
+            <w:r>
+              <w:rPr>
+                <w:noProof/>
+                <w:webHidden/>
+              </w:rPr>
+              <w:t>9</w:t>
+            </w:r>
+            <w:r>
+              <w:rPr>
+                <w:noProof/>
+                <w:webHidden/>
+              </w:rPr>
+              <w:fldChar w:fldCharType="end"/>
+            </w:r>
+          </w:hyperlink>
+        </w:p>
+        <w:p>
+          <w:pPr>
+            <w:pStyle w:val="TOC3"/>
+            <w:tabs>
+              <w:tab w:val="left" w:pos="1540"/>
+              <w:tab w:val="right" w:leader="dot" w:pos="9060"/>
+            </w:tabs>
+            <w:rPr>
+              <w:rFonts w:asciiTheme="minorHAnsi" w:eastAsiaTheme="minorEastAsia" w:hAnsiTheme="minorHAnsi"/>
+              <w:noProof/>
+              <w:kern w:val="2"/>
+              <w:sz w:val="22"/>
+              <w14:ligatures w14:val="standardContextual"/>
+            </w:rPr>
+          </w:pPr>
+          <w:hyperlink w:anchor="_Toc154578553" w:history="1">
+            <w:r>
+              <w:rPr>
+                <w:rStyle w:val="Hyperlink"/>
+                <w:noProof/>
+              </w:rPr>
+              <w:t>2.3.5.</w:t>
+            </w:r>
+            <w:r>
+              <w:rPr>
+                <w:rFonts w:asciiTheme="minorHAnsi" w:eastAsiaTheme="minorEastAsia" w:hAnsiTheme="minorHAnsi"/>
+                <w:noProof/>
+                <w:kern w:val="2"/>
+                <w:sz w:val="22"/>
+                <w14:ligatures w14:val="standardContextual"/>
+              </w:rPr>
+              <w:tab/>
+            </w:r>
+            <w:r>
+              <w:rPr>
+                <w:rStyle w:val="Hyperlink"/>
+                <w:noProof/>
+              </w:rPr>
+              <w:t>Cửa sổ Project</w:t>
+            </w:r>
+            <w:r>
+              <w:rPr>
+                <w:noProof/>
+                <w:webHidden/>
+              </w:rPr>
+              <w:tab/>
+            </w:r>
+            <w:r>
+              <w:rPr>
+                <w:noProof/>
+                <w:webHidden/>
+              </w:rPr>
+              <w:fldChar w:fldCharType="begin"/>
+            </w:r>
+            <w:r>
+              <w:rPr>
+                <w:noProof/>
+                <w:webHidden/>
+              </w:rPr>
+              <w:instrText xml:space="preserve"> PAGEREF _Toc154578553 \h </w:instrText>
+            </w:r>
+            <w:r>
+              <w:rPr>
+                <w:noProof/>
+                <w:webHidden/>
+              </w:rPr>
+            </w:r>
+            <w:r>
+              <w:rPr>
+                <w:noProof/>
+                <w:webHidden/>
+              </w:rPr>
+              <w:fldChar w:fldCharType="separate"/>
+            </w:r>
+            <w:r>
+              <w:rPr>
+                <w:noProof/>
+                <w:webHidden/>
+              </w:rPr>
+              <w:t>10</w:t>
+            </w:r>
+            <w:r>
+              <w:rPr>
+                <w:noProof/>
+                <w:webHidden/>
+              </w:rPr>
+              <w:fldChar w:fldCharType="end"/>
+            </w:r>
+          </w:hyperlink>
+        </w:p>
+        <w:p>
+          <w:pPr>
+            <w:pStyle w:val="TOC3"/>
+            <w:tabs>
+              <w:tab w:val="left" w:pos="1540"/>
+              <w:tab w:val="right" w:leader="dot" w:pos="9060"/>
+            </w:tabs>
+            <w:rPr>
+              <w:rFonts w:asciiTheme="minorHAnsi" w:eastAsiaTheme="minorEastAsia" w:hAnsiTheme="minorHAnsi"/>
+              <w:noProof/>
+              <w:kern w:val="2"/>
+              <w:sz w:val="22"/>
+              <w14:ligatures w14:val="standardContextual"/>
+            </w:rPr>
+          </w:pPr>
+          <w:hyperlink w:anchor="_Toc154578554" w:history="1">
+            <w:r>
+              <w:rPr>
+                <w:rStyle w:val="Hyperlink"/>
+                <w:noProof/>
+              </w:rPr>
+              <w:t>2.3.6.</w:t>
+            </w:r>
+            <w:r>
+              <w:rPr>
+                <w:rFonts w:asciiTheme="minorHAnsi" w:eastAsiaTheme="minorEastAsia" w:hAnsiTheme="minorHAnsi"/>
+                <w:noProof/>
+                <w:kern w:val="2"/>
+                <w:sz w:val="22"/>
+                <w14:ligatures w14:val="standardContextual"/>
+              </w:rPr>
+              <w:tab/>
+            </w:r>
+            <w:r>
+              <w:rPr>
+                <w:rStyle w:val="Hyperlink"/>
+                <w:noProof/>
+              </w:rPr>
+              <w:t>Cửa sổ Toolbar</w:t>
+            </w:r>
+            <w:r>
+              <w:rPr>
+                <w:noProof/>
+                <w:webHidden/>
+              </w:rPr>
+              <w:tab/>
+            </w:r>
+            <w:r>
+              <w:rPr>
+                <w:noProof/>
+                <w:webHidden/>
+              </w:rPr>
+              <w:fldChar w:fldCharType="begin"/>
+            </w:r>
+            <w:r>
+              <w:rPr>
+                <w:noProof/>
+                <w:webHidden/>
+              </w:rPr>
+              <w:instrText xml:space="preserve"> PAGEREF _Toc154578554 \h </w:instrText>
+            </w:r>
+            <w:r>
+              <w:rPr>
+                <w:noProof/>
+                <w:webHidden/>
+              </w:rPr>
+            </w:r>
+            <w:r>
+              <w:rPr>
+                <w:noProof/>
+                <w:webHidden/>
+              </w:rPr>
+              <w:fldChar w:fldCharType="separate"/>
+            </w:r>
+            <w:r>
+              <w:rPr>
+                <w:noProof/>
+                <w:webHidden/>
+              </w:rPr>
+              <w:t>11</w:t>
+            </w:r>
+            <w:r>
+              <w:rPr>
+                <w:noProof/>
+                <w:webHidden/>
+              </w:rPr>
+              <w:fldChar w:fldCharType="end"/>
+            </w:r>
+          </w:hyperlink>
+        </w:p>
+        <w:p>
+          <w:pPr>
+            <w:pStyle w:val="TOC3"/>
+            <w:tabs>
+              <w:tab w:val="left" w:pos="1540"/>
+              <w:tab w:val="right" w:leader="dot" w:pos="9060"/>
+            </w:tabs>
+            <w:rPr>
+              <w:rFonts w:asciiTheme="minorHAnsi" w:eastAsiaTheme="minorEastAsia" w:hAnsiTheme="minorHAnsi"/>
+              <w:noProof/>
+              <w:kern w:val="2"/>
+              <w:sz w:val="22"/>
+              <w14:ligatures w14:val="standardContextual"/>
+            </w:rPr>
+          </w:pPr>
+          <w:hyperlink w:anchor="_Toc154578555" w:history="1">
+            <w:r>
+              <w:rPr>
+                <w:rStyle w:val="Hyperlink"/>
+                <w:noProof/>
+              </w:rPr>
+              <w:t>2.3.7.</w:t>
+            </w:r>
+            <w:r>
+              <w:rPr>
+                <w:rFonts w:asciiTheme="minorHAnsi" w:eastAsiaTheme="minorEastAsia" w:hAnsiTheme="minorHAnsi"/>
+                <w:noProof/>
+                <w:kern w:val="2"/>
+                <w:sz w:val="22"/>
+                <w14:ligatures w14:val="standardContextual"/>
+              </w:rPr>
+              <w:tab/>
+            </w:r>
+            <w:r>
+              <w:rPr>
+                <w:rStyle w:val="Hyperlink"/>
+                <w:noProof/>
+              </w:rPr>
+              <w:t>Cửa sổ Console</w:t>
+            </w:r>
+            <w:r>
+              <w:rPr>
+                <w:noProof/>
+                <w:webHidden/>
+              </w:rPr>
+              <w:tab/>
+            </w:r>
+            <w:r>
+              <w:rPr>
+                <w:noProof/>
+                <w:webHidden/>
+              </w:rPr>
+              <w:fldChar w:fldCharType="begin"/>
+            </w:r>
+            <w:r>
+              <w:rPr>
+                <w:noProof/>
+                <w:webHidden/>
+              </w:rPr>
+              <w:instrText xml:space="preserve"> PAGEREF _Toc154578555 \h </w:instrText>
+            </w:r>
+            <w:r>
+              <w:rPr>
+                <w:noProof/>
+                <w:webHidden/>
+              </w:rPr>
+            </w:r>
+            <w:r>
+              <w:rPr>
+                <w:noProof/>
+                <w:webHidden/>
+              </w:rPr>
+              <w:fldChar w:fldCharType="separate"/>
+            </w:r>
+            <w:r>
+              <w:rPr>
+                <w:noProof/>
+                <w:webHidden/>
+              </w:rPr>
+              <w:t>12</w:t>
+            </w:r>
+            <w:r>
+              <w:rPr>
+                <w:noProof/>
+                <w:webHidden/>
+              </w:rPr>
+              <w:fldChar w:fldCharType="end"/>
+            </w:r>
+          </w:hyperlink>
+        </w:p>
+        <w:p>
+          <w:pPr>
+            <w:pStyle w:val="TOC3"/>
+            <w:tabs>
+              <w:tab w:val="left" w:pos="1540"/>
+              <w:tab w:val="right" w:leader="dot" w:pos="9060"/>
+            </w:tabs>
+            <w:rPr>
+              <w:rFonts w:asciiTheme="minorHAnsi" w:eastAsiaTheme="minorEastAsia" w:hAnsiTheme="minorHAnsi"/>
+              <w:noProof/>
+              <w:kern w:val="2"/>
+              <w:sz w:val="22"/>
+              <w14:ligatures w14:val="standardContextual"/>
+            </w:rPr>
+          </w:pPr>
+          <w:hyperlink w:anchor="_Toc154578556" w:history="1">
+            <w:r>
+              <w:rPr>
+                <w:rStyle w:val="Hyperlink"/>
+                <w:noProof/>
+              </w:rPr>
+              <w:t>2.3.8.</w:t>
+            </w:r>
+            <w:r>
+              <w:rPr>
+                <w:rFonts w:asciiTheme="minorHAnsi" w:eastAsiaTheme="minorEastAsia" w:hAnsiTheme="minorHAnsi"/>
+                <w:noProof/>
+                <w:kern w:val="2"/>
+                <w:sz w:val="22"/>
+                <w14:ligatures w14:val="standardContextual"/>
+              </w:rPr>
+              <w:tab/>
+            </w:r>
+            <w:r>
+              <w:rPr>
+                <w:rStyle w:val="Hyperlink"/>
+                <w:noProof/>
+              </w:rPr>
+              <w:t>Cửa sổ Animator</w:t>
+            </w:r>
+            <w:r>
+              <w:rPr>
+                <w:noProof/>
+                <w:webHidden/>
+              </w:rPr>
+              <w:tab/>
+            </w:r>
+            <w:r>
+              <w:rPr>
+                <w:noProof/>
+                <w:webHidden/>
+              </w:rPr>
+              <w:fldChar w:fldCharType="begin"/>
+            </w:r>
+            <w:r>
+              <w:rPr>
+                <w:noProof/>
+                <w:webHidden/>
+              </w:rPr>
+              <w:instrText xml:space="preserve"> PAGEREF _Toc154578556 \h </w:instrText>
+            </w:r>
+            <w:r>
+              <w:rPr>
+                <w:noProof/>
+                <w:webHidden/>
+              </w:rPr>
+            </w:r>
+            <w:r>
+              <w:rPr>
+                <w:noProof/>
+                <w:webHidden/>
+              </w:rPr>
+              <w:fldChar w:fldCharType="separate"/>
+            </w:r>
+            <w:r>
+              <w:rPr>
+                <w:noProof/>
+                <w:webHidden/>
+              </w:rPr>
+              <w:t>13</w:t>
+            </w:r>
+            <w:r>
+              <w:rPr>
+                <w:noProof/>
+                <w:webHidden/>
+              </w:rPr>
+              <w:fldChar w:fldCharType="end"/>
+            </w:r>
+          </w:hyperlink>
+        </w:p>
+        <w:p>
+          <w:pPr>
+            <w:pStyle w:val="TOC2"/>
+            <w:tabs>
+              <w:tab w:val="left" w:pos="880"/>
+              <w:tab w:val="right" w:leader="dot" w:pos="9060"/>
+            </w:tabs>
+            <w:rPr>
+              <w:rFonts w:asciiTheme="minorHAnsi" w:eastAsiaTheme="minorEastAsia" w:hAnsiTheme="minorHAnsi"/>
+              <w:noProof/>
+              <w:kern w:val="2"/>
+              <w:sz w:val="22"/>
+              <w14:ligatures w14:val="standardContextual"/>
+            </w:rPr>
+          </w:pPr>
+          <w:hyperlink w:anchor="_Toc154578557" w:history="1">
+            <w:r>
+              <w:rPr>
+                <w:rStyle w:val="Hyperlink"/>
+                <w:noProof/>
+              </w:rPr>
+              <w:t>2.4.</w:t>
+            </w:r>
+            <w:r>
+              <w:rPr>
+                <w:rFonts w:asciiTheme="minorHAnsi" w:eastAsiaTheme="minorEastAsia" w:hAnsiTheme="minorHAnsi"/>
+                <w:noProof/>
+                <w:kern w:val="2"/>
+                <w:sz w:val="22"/>
+                <w14:ligatures w14:val="standardContextual"/>
+              </w:rPr>
+              <w:tab/>
+            </w:r>
+            <w:r>
+              <w:rPr>
+                <w:rStyle w:val="Hyperlink"/>
+                <w:noProof/>
+              </w:rPr>
+              <w:t>Các khái niệm trong Unity</w:t>
+            </w:r>
+            <w:r>
+              <w:rPr>
+                <w:noProof/>
+                <w:webHidden/>
+              </w:rPr>
+              <w:tab/>
+            </w:r>
+            <w:r>
+              <w:rPr>
+                <w:noProof/>
+                <w:webHidden/>
+              </w:rPr>
+              <w:fldChar w:fldCharType="begin"/>
+            </w:r>
+            <w:r>
+              <w:rPr>
+                <w:noProof/>
+                <w:webHidden/>
+              </w:rPr>
+              <w:instrText xml:space="preserve"> PAGEREF _Toc154578557 \h </w:instrText>
+            </w:r>
+            <w:r>
+              <w:rPr>
+                <w:noProof/>
+                <w:webHidden/>
+              </w:rPr>
+            </w:r>
+            <w:r>
+              <w:rPr>
+                <w:noProof/>
+                <w:webHidden/>
+              </w:rPr>
+              <w:fldChar w:fldCharType="separate"/>
+            </w:r>
+            <w:r>
+              <w:rPr>
+                <w:noProof/>
+                <w:webHidden/>
+              </w:rPr>
+              <w:t>14</w:t>
+            </w:r>
+            <w:r>
+              <w:rPr>
+                <w:noProof/>
+                <w:webHidden/>
+              </w:rPr>
+              <w:fldChar w:fldCharType="end"/>
+            </w:r>
+          </w:hyperlink>
+        </w:p>
+        <w:p>
+          <w:pPr>
+            <w:pStyle w:val="TOC3"/>
+            <w:tabs>
+              <w:tab w:val="left" w:pos="1540"/>
+              <w:tab w:val="right" w:leader="dot" w:pos="9060"/>
+            </w:tabs>
+            <w:rPr>
+              <w:rFonts w:asciiTheme="minorHAnsi" w:eastAsiaTheme="minorEastAsia" w:hAnsiTheme="minorHAnsi"/>
+              <w:noProof/>
+              <w:kern w:val="2"/>
+              <w:sz w:val="22"/>
+              <w14:ligatures w14:val="standardContextual"/>
+            </w:rPr>
+          </w:pPr>
+          <w:hyperlink w:anchor="_Toc154578558" w:history="1">
+            <w:r>
+              <w:rPr>
+                <w:rStyle w:val="Hyperlink"/>
+                <w:noProof/>
+              </w:rPr>
+              <w:t>2.4.1.</w:t>
+            </w:r>
+            <w:r>
+              <w:rPr>
+                <w:rFonts w:asciiTheme="minorHAnsi" w:eastAsiaTheme="minorEastAsia" w:hAnsiTheme="minorHAnsi"/>
+                <w:noProof/>
+                <w:kern w:val="2"/>
+                <w:sz w:val="22"/>
+                <w14:ligatures w14:val="standardContextual"/>
+              </w:rPr>
+              <w:tab/>
+            </w:r>
+            <w:r>
+              <w:rPr>
+                <w:rStyle w:val="Hyperlink"/>
+                <w:noProof/>
+              </w:rPr>
+              <w:t>GameObject</w:t>
+            </w:r>
+            <w:r>
+              <w:rPr>
+                <w:noProof/>
+                <w:webHidden/>
+              </w:rPr>
+              <w:tab/>
+            </w:r>
+            <w:r>
+              <w:rPr>
+                <w:noProof/>
+                <w:webHidden/>
+              </w:rPr>
+              <w:fldChar w:fldCharType="begin"/>
+            </w:r>
+            <w:r>
+              <w:rPr>
+                <w:noProof/>
+                <w:webHidden/>
+              </w:rPr>
+              <w:instrText xml:space="preserve"> PAGEREF _Toc154578558 \h </w:instrText>
+            </w:r>
+            <w:r>
+              <w:rPr>
+                <w:noProof/>
+                <w:webHidden/>
+              </w:rPr>
+            </w:r>
+            <w:r>
+              <w:rPr>
+                <w:noProof/>
+                <w:webHidden/>
+              </w:rPr>
+              <w:fldChar w:fldCharType="separate"/>
+            </w:r>
+            <w:r>
+              <w:rPr>
+                <w:noProof/>
+                <w:webHidden/>
+              </w:rPr>
+              <w:t>14</w:t>
+            </w:r>
+            <w:r>
+              <w:rPr>
+                <w:noProof/>
+                <w:webHidden/>
+              </w:rPr>
+              <w:fldChar w:fldCharType="end"/>
+            </w:r>
+          </w:hyperlink>
+        </w:p>
+        <w:p>
+          <w:pPr>
+            <w:pStyle w:val="TOC3"/>
+            <w:tabs>
+              <w:tab w:val="left" w:pos="1540"/>
+              <w:tab w:val="right" w:leader="dot" w:pos="9060"/>
+            </w:tabs>
+            <w:rPr>
+              <w:rFonts w:asciiTheme="minorHAnsi" w:eastAsiaTheme="minorEastAsia" w:hAnsiTheme="minorHAnsi"/>
+              <w:noProof/>
+              <w:kern w:val="2"/>
+              <w:sz w:val="22"/>
+              <w14:ligatures w14:val="standardContextual"/>
+            </w:rPr>
+          </w:pPr>
+          <w:hyperlink w:anchor="_Toc154578559" w:history="1">
+            <w:r>
+              <w:rPr>
+                <w:rStyle w:val="Hyperlink"/>
+                <w:noProof/>
+              </w:rPr>
+              <w:t>2.4.2.</w:t>
+            </w:r>
+            <w:r>
+              <w:rPr>
+                <w:rFonts w:asciiTheme="minorHAnsi" w:eastAsiaTheme="minorEastAsia" w:hAnsiTheme="minorHAnsi"/>
+                <w:noProof/>
+                <w:kern w:val="2"/>
+                <w:sz w:val="22"/>
+                <w14:ligatures w14:val="standardContextual"/>
+              </w:rPr>
+              <w:tab/>
+            </w:r>
+            <w:r>
+              <w:rPr>
+                <w:rStyle w:val="Hyperlink"/>
+                <w:noProof/>
+              </w:rPr>
+              <w:t>Compoment</w:t>
+            </w:r>
+            <w:r>
+              <w:rPr>
+                <w:noProof/>
+                <w:webHidden/>
+              </w:rPr>
+              <w:tab/>
+            </w:r>
+            <w:r>
+              <w:rPr>
+                <w:noProof/>
+                <w:webHidden/>
+              </w:rPr>
+              <w:fldChar w:fldCharType="begin"/>
+            </w:r>
+            <w:r>
+              <w:rPr>
+                <w:noProof/>
+                <w:webHidden/>
+              </w:rPr>
+              <w:instrText xml:space="preserve"> PAGEREF _Toc154578559 \h </w:instrText>
+            </w:r>
+            <w:r>
+              <w:rPr>
+                <w:noProof/>
+                <w:webHidden/>
+              </w:rPr>
+            </w:r>
+            <w:r>
+              <w:rPr>
+                <w:noProof/>
+                <w:webHidden/>
+              </w:rPr>
+              <w:fldChar w:fldCharType="separate"/>
+            </w:r>
+            <w:r>
+              <w:rPr>
+                <w:noProof/>
+                <w:webHidden/>
+              </w:rPr>
+              <w:t>14</w:t>
+            </w:r>
+            <w:r>
+              <w:rPr>
+                <w:noProof/>
+                <w:webHidden/>
+              </w:rPr>
+              <w:fldChar w:fldCharType="end"/>
+            </w:r>
+          </w:hyperlink>
+        </w:p>
+        <w:p>
+          <w:pPr>
+            <w:pStyle w:val="TOC3"/>
+            <w:tabs>
+              <w:tab w:val="left" w:pos="1540"/>
+              <w:tab w:val="right" w:leader="dot" w:pos="9060"/>
+            </w:tabs>
+            <w:rPr>
+              <w:rFonts w:asciiTheme="minorHAnsi" w:eastAsiaTheme="minorEastAsia" w:hAnsiTheme="minorHAnsi"/>
+              <w:noProof/>
+              <w:kern w:val="2"/>
+              <w:sz w:val="22"/>
+              <w14:ligatures w14:val="standardContextual"/>
+            </w:rPr>
+          </w:pPr>
+          <w:hyperlink w:anchor="_Toc154578560" w:history="1">
+            <w:r>
+              <w:rPr>
+                <w:rStyle w:val="Hyperlink"/>
+                <w:noProof/>
+              </w:rPr>
+              <w:t>2.4.3.</w:t>
+            </w:r>
+            <w:r>
+              <w:rPr>
+                <w:rFonts w:asciiTheme="minorHAnsi" w:eastAsiaTheme="minorEastAsia" w:hAnsiTheme="minorHAnsi"/>
+                <w:noProof/>
+                <w:kern w:val="2"/>
+                <w:sz w:val="22"/>
+                <w14:ligatures w14:val="standardContextual"/>
+              </w:rPr>
+              <w:tab/>
+            </w:r>
+            <w:r>
+              <w:rPr>
+                <w:rStyle w:val="Hyperlink"/>
+                <w:noProof/>
+              </w:rPr>
+              <w:t>Sprite</w:t>
+            </w:r>
+            <w:r>
+              <w:rPr>
+                <w:noProof/>
+                <w:webHidden/>
+              </w:rPr>
+              <w:tab/>
+            </w:r>
+            <w:r>
+              <w:rPr>
+                <w:noProof/>
+                <w:webHidden/>
+              </w:rPr>
+              <w:fldChar w:fldCharType="begin"/>
+            </w:r>
+            <w:r>
+              <w:rPr>
+                <w:noProof/>
+                <w:webHidden/>
+              </w:rPr>
+              <w:instrText xml:space="preserve"> PAGEREF _Toc154578560 \h </w:instrText>
+            </w:r>
+            <w:r>
+              <w:rPr>
+                <w:noProof/>
+                <w:webHidden/>
+              </w:rPr>
+            </w:r>
+            <w:r>
+              <w:rPr>
+                <w:noProof/>
+                <w:webHidden/>
+              </w:rPr>
+              <w:fldChar w:fldCharType="separate"/>
+            </w:r>
+            <w:r>
+              <w:rPr>
+                <w:noProof/>
+                <w:webHidden/>
+              </w:rPr>
+              <w:t>14</w:t>
+            </w:r>
+            <w:r>
+              <w:rPr>
+                <w:noProof/>
+                <w:webHidden/>
+              </w:rPr>
+              <w:fldChar w:fldCharType="end"/>
+            </w:r>
+          </w:hyperlink>
+        </w:p>
+        <w:p>
+          <w:pPr>
+            <w:pStyle w:val="TOC3"/>
+            <w:tabs>
+              <w:tab w:val="left" w:pos="1540"/>
+              <w:tab w:val="right" w:leader="dot" w:pos="9060"/>
+            </w:tabs>
+            <w:rPr>
+              <w:rFonts w:asciiTheme="minorHAnsi" w:eastAsiaTheme="minorEastAsia" w:hAnsiTheme="minorHAnsi"/>
+              <w:noProof/>
+              <w:kern w:val="2"/>
+              <w:sz w:val="22"/>
+              <w14:ligatures w14:val="standardContextual"/>
+            </w:rPr>
+          </w:pPr>
+          <w:hyperlink w:anchor="_Toc154578561" w:history="1">
+            <w:r>
+              <w:rPr>
+                <w:rStyle w:val="Hyperlink"/>
+                <w:noProof/>
+              </w:rPr>
+              <w:t>2.4.4.</w:t>
+            </w:r>
+            <w:r>
+              <w:rPr>
+                <w:rFonts w:asciiTheme="minorHAnsi" w:eastAsiaTheme="minorEastAsia" w:hAnsiTheme="minorHAnsi"/>
+                <w:noProof/>
+                <w:kern w:val="2"/>
+                <w:sz w:val="22"/>
+                <w14:ligatures w14:val="standardContextual"/>
+              </w:rPr>
+              <w:tab/>
+            </w:r>
+            <w:r>
+              <w:rPr>
+                <w:rStyle w:val="Hyperlink"/>
+                <w:noProof/>
+              </w:rPr>
+              <w:t>Animation</w:t>
+            </w:r>
+            <w:r>
+              <w:rPr>
+                <w:noProof/>
+                <w:webHidden/>
+              </w:rPr>
+              <w:tab/>
+            </w:r>
+            <w:r>
+              <w:rPr>
+                <w:noProof/>
+                <w:webHidden/>
+              </w:rPr>
+              <w:fldChar w:fldCharType="begin"/>
+            </w:r>
+            <w:r>
+              <w:rPr>
+                <w:noProof/>
+                <w:webHidden/>
+              </w:rPr>
+              <w:instrText xml:space="preserve"> PAGEREF _Toc154578561 \h </w:instrText>
+            </w:r>
+            <w:r>
+              <w:rPr>
+                <w:noProof/>
+                <w:webHidden/>
+              </w:rPr>
+            </w:r>
+            <w:r>
+              <w:rPr>
+                <w:noProof/>
+                <w:webHidden/>
+              </w:rPr>
+              <w:fldChar w:fldCharType="separate"/>
+            </w:r>
+            <w:r>
+              <w:rPr>
+                <w:noProof/>
+                <w:webHidden/>
+              </w:rPr>
+              <w:t>14</w:t>
+            </w:r>
+            <w:r>
+              <w:rPr>
+                <w:noProof/>
+                <w:webHidden/>
+              </w:rPr>
+              <w:fldChar w:fldCharType="end"/>
+            </w:r>
+          </w:hyperlink>
+        </w:p>
+        <w:p>
+          <w:pPr>
+            <w:pStyle w:val="TOC3"/>
+            <w:tabs>
+              <w:tab w:val="left" w:pos="1540"/>
+              <w:tab w:val="right" w:leader="dot" w:pos="9060"/>
+            </w:tabs>
+            <w:rPr>
+              <w:rFonts w:asciiTheme="minorHAnsi" w:eastAsiaTheme="minorEastAsia" w:hAnsiTheme="minorHAnsi"/>
+              <w:noProof/>
+              <w:kern w:val="2"/>
+              <w:sz w:val="22"/>
+              <w14:ligatures w14:val="standardContextual"/>
+            </w:rPr>
+          </w:pPr>
+          <w:hyperlink w:anchor="_Toc154578562" w:history="1">
+            <w:r>
+              <w:rPr>
+                <w:rStyle w:val="Hyperlink"/>
+                <w:noProof/>
+              </w:rPr>
+              <w:t>2.4.5.</w:t>
+            </w:r>
+            <w:r>
+              <w:rPr>
+                <w:rFonts w:asciiTheme="minorHAnsi" w:eastAsiaTheme="minorEastAsia" w:hAnsiTheme="minorHAnsi"/>
+                <w:noProof/>
+                <w:kern w:val="2"/>
+                <w:sz w:val="22"/>
+                <w14:ligatures w14:val="standardContextual"/>
+              </w:rPr>
+              <w:tab/>
+            </w:r>
+            <w:r>
+              <w:rPr>
+                <w:rStyle w:val="Hyperlink"/>
+                <w:noProof/>
+              </w:rPr>
+              <w:t>Prefab</w:t>
+            </w:r>
+            <w:r>
+              <w:rPr>
+                <w:noProof/>
+                <w:webHidden/>
+              </w:rPr>
+              <w:tab/>
+            </w:r>
+            <w:r>
+              <w:rPr>
+                <w:noProof/>
+                <w:webHidden/>
+              </w:rPr>
+              <w:fldChar w:fldCharType="begin"/>
+            </w:r>
+            <w:r>
+              <w:rPr>
+                <w:noProof/>
+                <w:webHidden/>
+              </w:rPr>
+              <w:instrText xml:space="preserve"> PAGEREF _Toc154578562 \h </w:instrText>
+            </w:r>
+            <w:r>
+              <w:rPr>
+                <w:noProof/>
+                <w:webHidden/>
+              </w:rPr>
+            </w:r>
+            <w:r>
+              <w:rPr>
+                <w:noProof/>
+                <w:webHidden/>
+              </w:rPr>
+              <w:fldChar w:fldCharType="separate"/>
+            </w:r>
+            <w:r>
+              <w:rPr>
+                <w:noProof/>
+                <w:webHidden/>
+              </w:rPr>
+              <w:t>14</w:t>
+            </w:r>
+            <w:r>
+              <w:rPr>
+                <w:noProof/>
+                <w:webHidden/>
+              </w:rPr>
+              <w:fldChar w:fldCharType="end"/>
+            </w:r>
+          </w:hyperlink>
+        </w:p>
+        <w:p>
+          <w:pPr>
+            <w:pStyle w:val="TOC3"/>
+            <w:tabs>
+              <w:tab w:val="left" w:pos="1540"/>
+              <w:tab w:val="right" w:leader="dot" w:pos="9060"/>
+            </w:tabs>
+            <w:rPr>
+              <w:rFonts w:asciiTheme="minorHAnsi" w:eastAsiaTheme="minorEastAsia" w:hAnsiTheme="minorHAnsi"/>
+              <w:noProof/>
+              <w:kern w:val="2"/>
+              <w:sz w:val="22"/>
+              <w14:ligatures w14:val="standardContextual"/>
+            </w:rPr>
+          </w:pPr>
+          <w:hyperlink w:anchor="_Toc154578563" w:history="1">
+            <w:r>
+              <w:rPr>
+                <w:rStyle w:val="Hyperlink"/>
+                <w:noProof/>
+              </w:rPr>
+              <w:t>2.4.6.</w:t>
+            </w:r>
+            <w:r>
+              <w:rPr>
+                <w:rFonts w:asciiTheme="minorHAnsi" w:eastAsiaTheme="minorEastAsia" w:hAnsiTheme="minorHAnsi"/>
+                <w:noProof/>
+                <w:kern w:val="2"/>
+                <w:sz w:val="22"/>
+                <w14:ligatures w14:val="standardContextual"/>
+              </w:rPr>
+              <w:tab/>
+            </w:r>
+            <w:r>
+              <w:rPr>
+                <w:rStyle w:val="Hyperlink"/>
+                <w:noProof/>
+              </w:rPr>
+              <w:t>Script</w:t>
+            </w:r>
+            <w:r>
+              <w:rPr>
+                <w:noProof/>
+                <w:webHidden/>
+              </w:rPr>
+              <w:tab/>
+            </w:r>
+            <w:r>
+              <w:rPr>
+                <w:noProof/>
+                <w:webHidden/>
+              </w:rPr>
+              <w:fldChar w:fldCharType="begin"/>
+            </w:r>
+            <w:r>
+              <w:rPr>
+                <w:noProof/>
+                <w:webHidden/>
+              </w:rPr>
+              <w:instrText xml:space="preserve"> PAGEREF _Toc154578563 \h </w:instrText>
+            </w:r>
+            <w:r>
+              <w:rPr>
+                <w:noProof/>
+                <w:webHidden/>
+              </w:rPr>
+            </w:r>
+            <w:r>
+              <w:rPr>
+                <w:noProof/>
+                <w:webHidden/>
+              </w:rPr>
+              <w:fldChar w:fldCharType="separate"/>
+            </w:r>
+            <w:r>
+              <w:rPr>
+                <w:noProof/>
+                <w:webHidden/>
+              </w:rPr>
+              <w:t>14</w:t>
+            </w:r>
+            <w:r>
+              <w:rPr>
+                <w:noProof/>
+                <w:webHidden/>
+              </w:rPr>
+              <w:fldChar w:fldCharType="end"/>
+            </w:r>
+          </w:hyperlink>
+        </w:p>
+        <w:p>
+          <w:pPr>
+            <w:pStyle w:val="TOC3"/>
+            <w:tabs>
+              <w:tab w:val="left" w:pos="1540"/>
+              <w:tab w:val="right" w:leader="dot" w:pos="9060"/>
+            </w:tabs>
+            <w:rPr>
+              <w:rFonts w:asciiTheme="minorHAnsi" w:eastAsiaTheme="minorEastAsia" w:hAnsiTheme="minorHAnsi"/>
+              <w:noProof/>
+              <w:kern w:val="2"/>
+              <w:sz w:val="22"/>
+              <w14:ligatures w14:val="standardContextual"/>
+            </w:rPr>
+          </w:pPr>
+          <w:hyperlink w:anchor="_Toc154578564" w:history="1">
+            <w:r>
+              <w:rPr>
+                <w:rStyle w:val="Hyperlink"/>
+                <w:noProof/>
+              </w:rPr>
+              <w:t>2.4.7.</w:t>
+            </w:r>
+            <w:r>
+              <w:rPr>
+                <w:rFonts w:asciiTheme="minorHAnsi" w:eastAsiaTheme="minorEastAsia" w:hAnsiTheme="minorHAnsi"/>
+                <w:noProof/>
+                <w:kern w:val="2"/>
+                <w:sz w:val="22"/>
+                <w14:ligatures w14:val="standardContextual"/>
+              </w:rPr>
+              <w:tab/>
+            </w:r>
+            <w:r>
+              <w:rPr>
+                <w:rStyle w:val="Hyperlink"/>
+                <w:noProof/>
+              </w:rPr>
+              <w:t>Assets</w:t>
+            </w:r>
+            <w:r>
+              <w:rPr>
+                <w:noProof/>
+                <w:webHidden/>
+              </w:rPr>
+              <w:tab/>
+            </w:r>
+            <w:r>
+              <w:rPr>
+                <w:noProof/>
+                <w:webHidden/>
+              </w:rPr>
+              <w:fldChar w:fldCharType="begin"/>
+            </w:r>
+            <w:r>
+              <w:rPr>
+                <w:noProof/>
+                <w:webHidden/>
+              </w:rPr>
+              <w:instrText xml:space="preserve"> PAGEREF _Toc154578564 \h </w:instrText>
+            </w:r>
+            <w:r>
+              <w:rPr>
+                <w:noProof/>
+                <w:webHidden/>
+              </w:rPr>
+            </w:r>
+            <w:r>
+              <w:rPr>
+                <w:noProof/>
+                <w:webHidden/>
+              </w:rPr>
+              <w:fldChar w:fldCharType="separate"/>
+            </w:r>
+            <w:r>
+              <w:rPr>
+                <w:noProof/>
+                <w:webHidden/>
+              </w:rPr>
+              <w:t>14</w:t>
+            </w:r>
+            <w:r>
+              <w:rPr>
+                <w:noProof/>
+                <w:webHidden/>
+              </w:rPr>
+              <w:fldChar w:fldCharType="end"/>
+            </w:r>
+          </w:hyperlink>
+        </w:p>
+        <w:p>
+          <w:pPr>
+            <w:pStyle w:val="TOC3"/>
+            <w:tabs>
+              <w:tab w:val="left" w:pos="1540"/>
+              <w:tab w:val="right" w:leader="dot" w:pos="9060"/>
+            </w:tabs>
+            <w:rPr>
+              <w:rFonts w:asciiTheme="minorHAnsi" w:eastAsiaTheme="minorEastAsia" w:hAnsiTheme="minorHAnsi"/>
+              <w:noProof/>
+              <w:kern w:val="2"/>
+              <w:sz w:val="22"/>
+              <w14:ligatures w14:val="standardContextual"/>
+            </w:rPr>
+          </w:pPr>
+          <w:hyperlink w:anchor="_Toc154578565" w:history="1">
+            <w:r>
+              <w:rPr>
+                <w:rStyle w:val="Hyperlink"/>
+                <w:noProof/>
+              </w:rPr>
+              <w:t>2.4.8.</w:t>
+            </w:r>
+            <w:r>
+              <w:rPr>
+                <w:rFonts w:asciiTheme="minorHAnsi" w:eastAsiaTheme="minorEastAsia" w:hAnsiTheme="minorHAnsi"/>
+                <w:noProof/>
+                <w:kern w:val="2"/>
+                <w:sz w:val="22"/>
+                <w14:ligatures w14:val="standardContextual"/>
+              </w:rPr>
+              <w:tab/>
+            </w:r>
+            <w:r>
+              <w:rPr>
+                <w:rStyle w:val="Hyperlink"/>
+                <w:noProof/>
+              </w:rPr>
+              <w:t>Camera</w:t>
+            </w:r>
+            <w:r>
+              <w:rPr>
+                <w:noProof/>
+                <w:webHidden/>
+              </w:rPr>
+              <w:tab/>
+            </w:r>
+            <w:r>
+              <w:rPr>
+                <w:noProof/>
+                <w:webHidden/>
+              </w:rPr>
+              <w:fldChar w:fldCharType="begin"/>
+            </w:r>
+            <w:r>
+              <w:rPr>
+                <w:noProof/>
+                <w:webHidden/>
+              </w:rPr>
+              <w:instrText xml:space="preserve"> PAGEREF _Toc154578565 \h </w:instrText>
+            </w:r>
+            <w:r>
+              <w:rPr>
+                <w:noProof/>
+                <w:webHidden/>
+              </w:rPr>
+            </w:r>
+            <w:r>
+              <w:rPr>
+                <w:noProof/>
+                <w:webHidden/>
+              </w:rPr>
+              <w:fldChar w:fldCharType="separate"/>
+            </w:r>
+            <w:r>
+              <w:rPr>
+                <w:noProof/>
+                <w:webHidden/>
+              </w:rPr>
+              <w:t>14</w:t>
+            </w:r>
+            <w:r>
+              <w:rPr>
+                <w:noProof/>
+                <w:webHidden/>
+              </w:rPr>
+              <w:fldChar w:fldCharType="end"/>
+            </w:r>
+          </w:hyperlink>
+        </w:p>
+        <w:p>
+          <w:pPr>
+            <w:pStyle w:val="TOC3"/>
+            <w:tabs>
+              <w:tab w:val="left" w:pos="1540"/>
+              <w:tab w:val="right" w:leader="dot" w:pos="9060"/>
+            </w:tabs>
+            <w:rPr>
+              <w:rFonts w:asciiTheme="minorHAnsi" w:eastAsiaTheme="minorEastAsia" w:hAnsiTheme="minorHAnsi"/>
+              <w:noProof/>
+              <w:kern w:val="2"/>
+              <w:sz w:val="22"/>
+              <w14:ligatures w14:val="standardContextual"/>
+            </w:rPr>
+          </w:pPr>
+          <w:hyperlink w:anchor="_Toc154578566" w:history="1">
+            <w:r>
+              <w:rPr>
+                <w:rStyle w:val="Hyperlink"/>
+                <w:noProof/>
+              </w:rPr>
+              <w:t>2.4.9.</w:t>
+            </w:r>
+            <w:r>
+              <w:rPr>
+                <w:rFonts w:asciiTheme="minorHAnsi" w:eastAsiaTheme="minorEastAsia" w:hAnsiTheme="minorHAnsi"/>
+                <w:noProof/>
+                <w:kern w:val="2"/>
+                <w:sz w:val="22"/>
+                <w14:ligatures w14:val="standardContextual"/>
+              </w:rPr>
+              <w:tab/>
+            </w:r>
+            <w:r>
+              <w:rPr>
+                <w:rStyle w:val="Hyperlink"/>
+                <w:noProof/>
+              </w:rPr>
+              <w:t>Sound</w:t>
+            </w:r>
+            <w:r>
+              <w:rPr>
+                <w:noProof/>
+                <w:webHidden/>
+              </w:rPr>
+              <w:tab/>
+            </w:r>
+            <w:r>
+              <w:rPr>
+                <w:noProof/>
+                <w:webHidden/>
+              </w:rPr>
+              <w:fldChar w:fldCharType="begin"/>
+            </w:r>
+            <w:r>
+              <w:rPr>
+                <w:noProof/>
+                <w:webHidden/>
+              </w:rPr>
+              <w:instrText xml:space="preserve"> PAGEREF _Toc154578566 \h </w:instrText>
+            </w:r>
+            <w:r>
+              <w:rPr>
+                <w:noProof/>
+                <w:webHidden/>
+              </w:rPr>
+            </w:r>
+            <w:r>
+              <w:rPr>
+                <w:noProof/>
+                <w:webHidden/>
+              </w:rPr>
+              <w:fldChar w:fldCharType="separate"/>
+            </w:r>
+            <w:r>
+              <w:rPr>
+                <w:noProof/>
+                <w:webHidden/>
+              </w:rPr>
+              <w:t>14</w:t>
+            </w:r>
+            <w:r>
+              <w:rPr>
+                <w:noProof/>
+                <w:webHidden/>
+              </w:rPr>
+              <w:fldChar w:fldCharType="end"/>
+            </w:r>
+          </w:hyperlink>
+        </w:p>
+        <w:p>
+          <w:pPr>
+            <w:pStyle w:val="TOC3"/>
+            <w:tabs>
+              <w:tab w:val="left" w:pos="1540"/>
+              <w:tab w:val="right" w:leader="dot" w:pos="9060"/>
+            </w:tabs>
+            <w:rPr>
+              <w:rFonts w:asciiTheme="minorHAnsi" w:eastAsiaTheme="minorEastAsia" w:hAnsiTheme="minorHAnsi"/>
+              <w:noProof/>
+              <w:kern w:val="2"/>
+              <w:sz w:val="22"/>
+              <w14:ligatures w14:val="standardContextual"/>
+            </w:rPr>
+          </w:pPr>
+          <w:hyperlink w:anchor="_Toc154578567" w:history="1">
+            <w:r>
+              <w:rPr>
+                <w:rStyle w:val="Hyperlink"/>
+                <w:noProof/>
+              </w:rPr>
+              <w:t>2.4.10.</w:t>
+            </w:r>
+            <w:r>
+              <w:rPr>
+                <w:rFonts w:asciiTheme="minorHAnsi" w:eastAsiaTheme="minorEastAsia" w:hAnsiTheme="minorHAnsi"/>
+                <w:noProof/>
+                <w:kern w:val="2"/>
+                <w:sz w:val="22"/>
+                <w14:ligatures w14:val="standardContextual"/>
+              </w:rPr>
+              <w:tab/>
+            </w:r>
+            <w:r>
+              <w:rPr>
+                <w:rStyle w:val="Hyperlink"/>
+                <w:noProof/>
+              </w:rPr>
+              <w:t>Transform</w:t>
+            </w:r>
+            <w:r>
+              <w:rPr>
+                <w:noProof/>
+                <w:webHidden/>
+              </w:rPr>
+              <w:tab/>
+            </w:r>
+            <w:r>
+              <w:rPr>
+                <w:noProof/>
+                <w:webHidden/>
+              </w:rPr>
+              <w:fldChar w:fldCharType="begin"/>
+            </w:r>
+            <w:r>
+              <w:rPr>
+                <w:noProof/>
+                <w:webHidden/>
+              </w:rPr>
+              <w:instrText xml:space="preserve"> PAGEREF _Toc154578567 \h </w:instrText>
+            </w:r>
+            <w:r>
+              <w:rPr>
+                <w:noProof/>
+                <w:webHidden/>
+              </w:rPr>
+            </w:r>
+            <w:r>
+              <w:rPr>
+                <w:noProof/>
+                <w:webHidden/>
+              </w:rPr>
+              <w:fldChar w:fldCharType="separate"/>
+            </w:r>
+            <w:r>
+              <w:rPr>
+                <w:noProof/>
+                <w:webHidden/>
+              </w:rPr>
+              <w:t>14</w:t>
+            </w:r>
+            <w:r>
+              <w:rPr>
+                <w:noProof/>
+                <w:webHidden/>
+              </w:rPr>
+              <w:fldChar w:fldCharType="end"/>
+            </w:r>
+          </w:hyperlink>
+        </w:p>
+        <w:p>
+          <w:pPr>
+            <w:pStyle w:val="TOC3"/>
+            <w:tabs>
+              <w:tab w:val="left" w:pos="1540"/>
+              <w:tab w:val="right" w:leader="dot" w:pos="9060"/>
+            </w:tabs>
+            <w:rPr>
+              <w:rFonts w:asciiTheme="minorHAnsi" w:eastAsiaTheme="minorEastAsia" w:hAnsiTheme="minorHAnsi"/>
+              <w:noProof/>
+              <w:kern w:val="2"/>
+              <w:sz w:val="22"/>
+              <w14:ligatures w14:val="standardContextual"/>
+            </w:rPr>
+          </w:pPr>
+          <w:hyperlink w:anchor="_Toc154578568" w:history="1">
+            <w:r>
+              <w:rPr>
+                <w:rStyle w:val="Hyperlink"/>
+                <w:noProof/>
+              </w:rPr>
+              <w:t>2.4.11.</w:t>
+            </w:r>
+            <w:r>
+              <w:rPr>
+                <w:rFonts w:asciiTheme="minorHAnsi" w:eastAsiaTheme="minorEastAsia" w:hAnsiTheme="minorHAnsi"/>
+                <w:noProof/>
+                <w:kern w:val="2"/>
+                <w:sz w:val="22"/>
+                <w14:ligatures w14:val="standardContextual"/>
+              </w:rPr>
+              <w:tab/>
+            </w:r>
+            <w:r>
+              <w:rPr>
+                <w:rStyle w:val="Hyperlink"/>
+                <w:noProof/>
+              </w:rPr>
+              <w:t>Material và Shader</w:t>
+            </w:r>
+            <w:r>
+              <w:rPr>
+                <w:noProof/>
+                <w:webHidden/>
+              </w:rPr>
+              <w:tab/>
+            </w:r>
+            <w:r>
+              <w:rPr>
+                <w:noProof/>
+                <w:webHidden/>
+              </w:rPr>
+              <w:fldChar w:fldCharType="begin"/>
+            </w:r>
+            <w:r>
+              <w:rPr>
+                <w:noProof/>
+                <w:webHidden/>
+              </w:rPr>
+              <w:instrText xml:space="preserve"> PAGEREF _Toc154578568 \h </w:instrText>
+            </w:r>
+            <w:r>
+              <w:rPr>
+                <w:noProof/>
+                <w:webHidden/>
+              </w:rPr>
+            </w:r>
+            <w:r>
+              <w:rPr>
+                <w:noProof/>
+                <w:webHidden/>
+              </w:rPr>
+              <w:fldChar w:fldCharType="separate"/>
+            </w:r>
+            <w:r>
+              <w:rPr>
+                <w:noProof/>
+                <w:webHidden/>
+              </w:rPr>
+              <w:t>14</w:t>
+            </w:r>
+            <w:r>
+              <w:rPr>
+                <w:noProof/>
+                <w:webHidden/>
+              </w:rPr>
+              <w:fldChar w:fldCharType="end"/>
+            </w:r>
+          </w:hyperlink>
+        </w:p>
+        <w:p>
+          <w:pPr>
+            <w:pStyle w:val="TOC2"/>
+            <w:tabs>
+              <w:tab w:val="left" w:pos="880"/>
+              <w:tab w:val="right" w:leader="dot" w:pos="9060"/>
+            </w:tabs>
+            <w:rPr>
+              <w:rFonts w:asciiTheme="minorHAnsi" w:eastAsiaTheme="minorEastAsia" w:hAnsiTheme="minorHAnsi"/>
+              <w:noProof/>
+              <w:kern w:val="2"/>
+              <w:sz w:val="22"/>
+              <w14:ligatures w14:val="standardContextual"/>
+            </w:rPr>
+          </w:pPr>
+          <w:hyperlink w:anchor="_Toc154578569" w:history="1">
+            <w:r>
+              <w:rPr>
+                <w:rStyle w:val="Hyperlink"/>
+                <w:noProof/>
+              </w:rPr>
+              <w:t>2.5.</w:t>
+            </w:r>
+            <w:r>
+              <w:rPr>
+                <w:rFonts w:asciiTheme="minorHAnsi" w:eastAsiaTheme="minorEastAsia" w:hAnsiTheme="minorHAnsi"/>
+                <w:noProof/>
+                <w:kern w:val="2"/>
+                <w:sz w:val="22"/>
+                <w14:ligatures w14:val="standardContextual"/>
+              </w:rPr>
+              <w:tab/>
+            </w:r>
+            <w:r>
+              <w:rPr>
+                <w:rStyle w:val="Hyperlink"/>
+                <w:noProof/>
+              </w:rPr>
+              <w:t>Các hàm API phổ biến thường được sử dụng trong Unity</w:t>
+            </w:r>
+            <w:r>
+              <w:rPr>
+                <w:noProof/>
+                <w:webHidden/>
+              </w:rPr>
+              <w:tab/>
+            </w:r>
+            <w:r>
+              <w:rPr>
+                <w:noProof/>
+                <w:webHidden/>
+              </w:rPr>
+              <w:fldChar w:fldCharType="begin"/>
+            </w:r>
+            <w:r>
+              <w:rPr>
+                <w:noProof/>
+                <w:webHidden/>
+              </w:rPr>
+              <w:instrText xml:space="preserve"> PAGEREF _Toc154578569 \h </w:instrText>
+            </w:r>
+            <w:r>
+              <w:rPr>
+                <w:noProof/>
+                <w:webHidden/>
+              </w:rPr>
+            </w:r>
+            <w:r>
+              <w:rPr>
+                <w:noProof/>
+                <w:webHidden/>
+              </w:rPr>
+              <w:fldChar w:fldCharType="separate"/>
+            </w:r>
+            <w:r>
+              <w:rPr>
+                <w:noProof/>
+                <w:webHidden/>
+              </w:rPr>
+              <w:t>14</w:t>
             </w:r>
             <w:r>
               <w:rPr>
@@ -7141,7 +9567,7 @@
         <w:jc w:val="center"/>
       </w:pPr>
       <w:bookmarkStart w:id="13" w:name="_Toc138501059"/>
-      <w:bookmarkStart w:id="14" w:name="_Toc154499256"/>
+      <w:bookmarkStart w:id="14" w:name="_Toc154578538"/>
       <w:r>
         <w:lastRenderedPageBreak/>
         <w:t>DANH MỤC HÌNH ẢNH</w:t>
@@ -7160,7 +9586,7 @@
         <w:jc w:val="center"/>
       </w:pPr>
       <w:bookmarkStart w:id="15" w:name="_Toc138501060"/>
-      <w:bookmarkStart w:id="16" w:name="_Toc154499257"/>
+      <w:bookmarkStart w:id="16" w:name="_Toc154578539"/>
       <w:r>
         <w:t>DANH MỤC BẢNG BIỂU</w:t>
       </w:r>
@@ -7178,7 +9604,7 @@
         <w:jc w:val="center"/>
       </w:pPr>
       <w:bookmarkStart w:id="17" w:name="_Toc138501061"/>
-      <w:bookmarkStart w:id="18" w:name="_Toc154499258"/>
+      <w:bookmarkStart w:id="18" w:name="_Toc154578540"/>
       <w:r>
         <w:t>DANH MỤC TỪ VIẾT TẮT VÀ GIẢI THÍCH CÁC THUẬT NGỮ</w:t>
       </w:r>
@@ -7449,7 +9875,7 @@
         <w:ind w:left="426"/>
         <w:jc w:val="center"/>
       </w:pPr>
-      <w:bookmarkStart w:id="19" w:name="_Toc154499259"/>
+      <w:bookmarkStart w:id="19" w:name="_Toc154578541"/>
       <w:r>
         <w:lastRenderedPageBreak/>
         <w:t xml:space="preserve">CHƯƠNG 1: </w:t>
@@ -7463,14 +9889,14 @@
       <w:pPr>
         <w:pStyle w:val="Heading2"/>
       </w:pPr>
-      <w:bookmarkStart w:id="20" w:name="_Toc154499260"/>
+      <w:bookmarkStart w:id="20" w:name="_Toc154578542"/>
       <w:r>
         <w:t>Lịch sử</w:t>
       </w:r>
+      <w:r>
+        <w:t xml:space="preserve"> và hướng phát triển</w:t>
+      </w:r>
       <w:bookmarkEnd w:id="20"/>
-      <w:r>
-        <w:t xml:space="preserve"> và hướng phát triển</w:t>
-      </w:r>
     </w:p>
     <w:p>
       <w:pPr>
@@ -7637,9 +10063,11 @@
       <w:pPr>
         <w:pStyle w:val="Heading2"/>
       </w:pPr>
+      <w:bookmarkStart w:id="21" w:name="_Toc154578543"/>
       <w:r>
         <w:t>Các công cụ làm game</w:t>
       </w:r>
+      <w:bookmarkEnd w:id="21"/>
     </w:p>
     <w:p>
       <w:pPr>
@@ -7672,13 +10100,7 @@
         <w:t xml:space="preserve"> </w:t>
       </w:r>
       <w:r>
-        <w:t>Được phát triển bởi Unity Technologies, Unity là một ứng dụng lập trình game được các nhà lập trình game dùng để phát các game và mô phỏng cho PC, Mobile và bảng điều khiển.</w:t>
-      </w:r>
-      <w:r>
-        <w:t xml:space="preserve"> </w:t>
-      </w:r>
-      <w:r>
-        <w:t>Unity được các nhà lập trình game ưu ái sử dụng bởi vì tính năng đa nền tảng và thư viện tài nguyên khổng lồ. Bên cạnh đó, phần mềm tạo game này còn sở hữu kho tàng vô vàn video hướng dẫn cơ bản cho người dùng mới bắt đầu sử dụng cũng như nâng cao cho người đã có kinh nghiệm.</w:t>
+        <w:t>Được phát triển bởi Unity Technologies, Unity là một ứng dụng lập trình game được các nhà lập trình game dùng để phát các game và mô phỏng cho PC, Mobile và bảng điều khiển. Unity được các nhà lập trình game ưu ái sử dụng bởi vì tính năng đa nền tảng và thư viện tài nguyên khổng lồ. Bên cạnh đó, phần mềm tạo game này còn sở hữu kho tàng vô vàn video hướng dẫn cơ bản cho người dùng mới bắt đầu sử dụng cũng như nâng cao cho người đã có kinh nghiệm.</w:t>
       </w:r>
     </w:p>
     <w:p>
@@ -7760,25 +10182,18 @@
         <w:pStyle w:val="Bullet"/>
       </w:pPr>
       <w:r>
-        <w:t xml:space="preserve">Gotdot: </w:t>
-      </w:r>
-      <w:r>
-        <w:t>Giống như Unity, ứng dụng lập trình game Godot hỗ trợ tạo cả trò chơi cho cả hai định dạng 2D và 3D. Với hiệu suất tốt hơn, game 2D của phần mềm lập trình game này đã được thiết kế ít lỗi hơn và quy trình làm việc tổng thể gọn gàng hơn.</w:t>
-      </w:r>
-      <w:r>
-        <w:t xml:space="preserve"> </w:t>
-      </w:r>
-      <w:r>
-        <w:t>Godot có thể xuất bản game đến nhiều nền tảng ngay lập tức, bao gồm Windows, Mac, Linux, Android, iOS và HTML5. Các nhà phát triển game không cần mua thêm giấy phép, mặc dù có một số hạn chế như cần phải sử dụng hệ thống Mac để triển khai hệ nhị phân Mac.</w:t>
+        <w:t>Gotdot: Giống như Unity, ứng dụng lập trình game Godot hỗ trợ tạo cả trò chơi cho cả hai định dạng 2D và 3D. Với hiệu suất tốt hơn, game 2D của phần mềm lập trình game này đã được thiết kế ít lỗi hơn và quy trình làm việc tổng thể gọn gàng hơn. Godot có thể xuất bản game đến nhiều nền tảng ngay lập tức, bao gồm Windows, Mac, Linux, Android, iOS và HTML5. Các nhà phát triển game không cần mua thêm giấy phép, mặc dù có một số hạn chế như cần phải sử dụng hệ thống Mac để triển khai hệ nhị phân Mac.</w:t>
       </w:r>
     </w:p>
     <w:p>
       <w:pPr>
         <w:pStyle w:val="Heading2"/>
       </w:pPr>
+      <w:bookmarkStart w:id="22" w:name="_Toc154578544"/>
       <w:r>
         <w:t>Các ngôn ngữ làm game</w:t>
       </w:r>
+      <w:bookmarkEnd w:id="22"/>
     </w:p>
     <w:p>
       <w:r>
@@ -7849,10 +10264,12 @@
         <w:ind w:left="426"/>
         <w:jc w:val="center"/>
       </w:pPr>
+      <w:bookmarkStart w:id="23" w:name="_Toc154578545"/>
       <w:r>
         <w:lastRenderedPageBreak/>
         <w:t>CHƯƠNG 2: TỔNG QUAN VỀ CÔNG CỤ LÀM GAME UNITY</w:t>
       </w:r>
+      <w:bookmarkEnd w:id="23"/>
     </w:p>
     <w:p>
       <w:pPr>
@@ -7862,9 +10279,11 @@
           <w:numId w:val="33"/>
         </w:numPr>
       </w:pPr>
+      <w:bookmarkStart w:id="24" w:name="_Toc154578546"/>
       <w:r>
         <w:t>Unity là gì?</w:t>
       </w:r>
+      <w:bookmarkEnd w:id="24"/>
     </w:p>
     <w:p>
       <w:pPr>
@@ -7896,8 +10315,11 @@
         <w:jc w:val="center"/>
       </w:pPr>
       <w:r>
+        <w:rPr>
+          <w:noProof/>
+        </w:rPr>
         <w:drawing>
-          <wp:inline distT="0" distB="0" distL="0" distR="0" wp14:anchorId="4F49EBC8" wp14:editId="5E466E71">
+          <wp:inline distT="0" distB="0" distL="0" distR="0" wp14:anchorId="4F49EBC8" wp14:editId="6F319763">
             <wp:extent cx="4508500" cy="1660547"/>
             <wp:effectExtent l="0" t="0" r="6350" b="0"/>
             <wp:docPr id="5" name="Picture 5" descr="A black background with a white object in the middle&#10;&#10;Description automatically generated"/>
@@ -7955,34 +10377,18 @@
           <w:numId w:val="33"/>
         </w:numPr>
       </w:pPr>
+      <w:bookmarkStart w:id="25" w:name="_Toc154578547"/>
       <w:r>
         <w:t>Ưu điểm của Unity</w:t>
       </w:r>
+      <w:bookmarkEnd w:id="25"/>
     </w:p>
     <w:p>
       <w:pPr>
         <w:pStyle w:val="Bullet"/>
       </w:pPr>
       <w:r>
-        <w:t xml:space="preserve">Dễ </w:t>
-      </w:r>
-      <w:r>
-        <w:t>h</w:t>
-      </w:r>
-      <w:r>
-        <w:t xml:space="preserve">ọc và </w:t>
-      </w:r>
-      <w:r>
-        <w:t>s</w:t>
-      </w:r>
-      <w:r>
-        <w:t xml:space="preserve">ử </w:t>
-      </w:r>
-      <w:r>
-        <w:t>d</w:t>
-      </w:r>
-      <w:r>
-        <w:t>ụng: Unity có một cộng đồng lớn và phong phú, cung cấp nhiều tài nguyên giáo trình và hỗ trợ, làm cho nó trở thành một lựa chọn lý tưởng cho cả người mới học lập trình và những nhà phát triển kinh nghiệm.</w:t>
+        <w:t>Dễ học và sử dụng: Unity có một cộng đồng lớn và phong phú, cung cấp nhiều tài nguyên giáo trình và hỗ trợ, làm cho nó trở thành một lựa chọn lý tưởng cho cả người mới học lập trình và những nhà phát triển kinh nghiệm.</w:t>
       </w:r>
     </w:p>
     <w:p>
@@ -7990,13 +10396,7 @@
         <w:pStyle w:val="Bullet"/>
       </w:pPr>
       <w:r>
-        <w:t xml:space="preserve">Đồng </w:t>
-      </w:r>
-      <w:r>
-        <w:t>nhất đa nền tảng</w:t>
-      </w:r>
-      <w:r>
-        <w:t>: Unity cho phép phát triển một lần và triển khai trên nhiều nền tảng, giảm thiểu công sức cần thiết cho việc đa nền tảng hóa.</w:t>
+        <w:t>Đồng nhất đa nền tảng: Unity cho phép phát triển một lần và triển khai trên nhiều nền tảng, giảm thiểu công sức cần thiết cho việc đa nền tảng hóa.</w:t>
       </w:r>
     </w:p>
     <w:p>
@@ -8004,13 +10404,7 @@
         <w:pStyle w:val="Bullet"/>
       </w:pPr>
       <w:r>
-        <w:t xml:space="preserve">Cộng </w:t>
-      </w:r>
-      <w:r>
-        <w:t>đồng lớn và hỗ trợ</w:t>
-      </w:r>
-      <w:r>
-        <w:t>: Cộng đồng Unity rất tích cực và hỗ trợ lẫn nhau thông qua diễn đàn, blog, video hướng dẫn, và các sự kiện cộng đồng.</w:t>
+        <w:t>Cộng đồng lớn và hỗ trợ: Cộng đồng Unity rất tích cực và hỗ trợ lẫn nhau thông qua diễn đàn, blog, video hướng dẫn, và các sự kiện cộng đồng.</w:t>
       </w:r>
     </w:p>
     <w:p>
@@ -8019,13 +10413,7 @@
       </w:pPr>
       <w:r>
         <w:lastRenderedPageBreak/>
-        <w:t xml:space="preserve">Thư </w:t>
-      </w:r>
-      <w:r>
-        <w:t>viện tài nguyên phong phú</w:t>
-      </w:r>
-      <w:r>
-        <w:t>: Unity Asset Store cung cấp một nguồn lực khổng lồ các tài nguyên, công cụ, và asset có sẵn để giúp nhà phát triển tăng tốc quá trình phát triển.</w:t>
+        <w:t>Thư viện tài nguyên phong phú: Unity Asset Store cung cấp một nguồn lực khổng lồ các tài nguyên, công cụ, và asset có sẵn để giúp nhà phát triển tăng tốc quá trình phát triển.</w:t>
       </w:r>
     </w:p>
     <w:p>
@@ -8036,9 +10424,77 @@
           <w:numId w:val="33"/>
         </w:numPr>
       </w:pPr>
-      <w:r>
-        <w:lastRenderedPageBreak/>
+      <w:bookmarkStart w:id="26" w:name="_Toc154578548"/>
+      <w:r>
         <w:t>Các thành phần trong Unity</w:t>
+      </w:r>
+      <w:bookmarkEnd w:id="26"/>
+    </w:p>
+    <w:p>
+      <w:pPr>
+        <w:pStyle w:val="0NOIDUNG"/>
+      </w:pPr>
+      <w:r>
+        <w:t>Dưới đây là 1 số cửa sổ cơ bản mà chúng ta thường dùng khi sử dụng Unity.</w:t>
+      </w:r>
+    </w:p>
+    <w:p>
+      <w:pPr>
+        <w:pStyle w:val="0NOIDUNG"/>
+      </w:pPr>
+      <w:r>
+        <w:rPr>
+          <w:noProof/>
+        </w:rPr>
+        <w:drawing>
+          <wp:inline distT="0" distB="0" distL="0" distR="0" wp14:anchorId="571138F1" wp14:editId="1929B0B1">
+            <wp:extent cx="5760720" cy="3086735"/>
+            <wp:effectExtent l="0" t="0" r="0" b="0"/>
+            <wp:docPr id="910541056" name="Picture 1" descr="A screenshot of a computer&#10;&#10;Description automatically generated"/>
+            <wp:cNvGraphicFramePr>
+              <a:graphicFrameLocks xmlns:a="http://schemas.openxmlformats.org/drawingml/2006/main" noChangeAspect="1"/>
+            </wp:cNvGraphicFramePr>
+            <a:graphic xmlns:a="http://schemas.openxmlformats.org/drawingml/2006/main">
+              <a:graphicData uri="http://schemas.openxmlformats.org/drawingml/2006/picture">
+                <pic:pic xmlns:pic="http://schemas.openxmlformats.org/drawingml/2006/picture">
+                  <pic:nvPicPr>
+                    <pic:cNvPr id="910541056" name="Picture 1" descr="A screenshot of a computer&#10;&#10;Description automatically generated"/>
+                    <pic:cNvPicPr/>
+                  </pic:nvPicPr>
+                  <pic:blipFill>
+                    <a:blip r:embed="rId21"/>
+                    <a:stretch>
+                      <a:fillRect/>
+                    </a:stretch>
+                  </pic:blipFill>
+                  <pic:spPr>
+                    <a:xfrm>
+                      <a:off x="0" y="0"/>
+                      <a:ext cx="5760720" cy="3086735"/>
+                    </a:xfrm>
+                    <a:prstGeom prst="rect">
+                      <a:avLst/>
+                    </a:prstGeom>
+                  </pic:spPr>
+                </pic:pic>
+              </a:graphicData>
+            </a:graphic>
+          </wp:inline>
+        </w:drawing>
+      </w:r>
+    </w:p>
+    <w:p>
+      <w:pPr>
+        <w:pStyle w:val="0HINHANH"/>
+      </w:pPr>
+      <w:r>
+        <w:t>Hình 2.3</w:t>
+      </w:r>
+      <w:r>
+        <w:t>.</w:t>
+      </w:r>
+      <w:r>
+        <w:t xml:space="preserve"> Cửa sổ làm việc của unity</w:t>
       </w:r>
     </w:p>
     <w:p>
@@ -8049,11 +10505,102 @@
           <w:numId w:val="33"/>
         </w:numPr>
       </w:pPr>
+      <w:bookmarkStart w:id="27" w:name="_Toc154578549"/>
       <w:r>
         <w:t xml:space="preserve">Cửa sổ </w:t>
       </w:r>
       <w:r>
         <w:t>Sence</w:t>
+      </w:r>
+      <w:bookmarkEnd w:id="27"/>
+    </w:p>
+    <w:p>
+      <w:pPr>
+        <w:pStyle w:val="0NOIDUNG"/>
+      </w:pPr>
+      <w:r>
+        <w:t>Trong Unity, chúng ta có thể xem Scenes là các màn chơi, cấp độ chơi riêng lẻ, hoặc các vùng của nội dung trò chơi. Ví dụ như Main menu, Options, About …</w:t>
+      </w:r>
+    </w:p>
+    <w:p>
+      <w:pPr>
+        <w:pStyle w:val="0NOIDUNG"/>
+      </w:pPr>
+      <w:r>
+        <w:t>Bằng cách xây dựng trò chơi với nhiều cảnh, chúng ta sẽ có thể phân phối thời gian tải và thử nghiệm các phần khác nhau của trò chơi riêng lẻ một cách nhanh chóng và chính xác.</w:t>
+      </w:r>
+      <w:r>
+        <w:t xml:space="preserve"> T</w:t>
+      </w:r>
+      <w:r>
+        <w:t>rong cửa sổ này, bạn có thể thêm, xóa và sắp xếp các đối tượng, ánh sáng, camera, và các thành phần khác để tạo nên môi trường trò chơi.</w:t>
+      </w:r>
+    </w:p>
+    <w:p>
+      <w:pPr>
+        <w:pStyle w:val="0NOIDUNG"/>
+      </w:pPr>
+      <w:r>
+        <w:rPr>
+          <w:noProof/>
+        </w:rPr>
+        <w:lastRenderedPageBreak/>
+        <w:drawing>
+          <wp:inline distT="0" distB="0" distL="0" distR="0" wp14:anchorId="5FB8B88A" wp14:editId="090F63EA">
+            <wp:extent cx="5745480" cy="3084195"/>
+            <wp:effectExtent l="0" t="0" r="7620" b="1905"/>
+            <wp:docPr id="84819961" name="Picture 1"/>
+            <wp:cNvGraphicFramePr>
+              <a:graphicFrameLocks xmlns:a="http://schemas.openxmlformats.org/drawingml/2006/main" noChangeAspect="1"/>
+            </wp:cNvGraphicFramePr>
+            <a:graphic xmlns:a="http://schemas.openxmlformats.org/drawingml/2006/main">
+              <a:graphicData uri="http://schemas.openxmlformats.org/drawingml/2006/picture">
+                <pic:pic xmlns:pic="http://schemas.openxmlformats.org/drawingml/2006/picture">
+                  <pic:nvPicPr>
+                    <pic:cNvPr id="0" name="Picture 1"/>
+                    <pic:cNvPicPr>
+                      <a:picLocks noChangeAspect="1" noChangeArrowheads="1"/>
+                    </pic:cNvPicPr>
+                  </pic:nvPicPr>
+                  <pic:blipFill>
+                    <a:blip r:embed="rId22">
+                      <a:extLst>
+                        <a:ext uri="{28A0092B-C50C-407E-A947-70E740481C1C}">
+                          <a14:useLocalDpi xmlns:a14="http://schemas.microsoft.com/office/drawing/2010/main" val="0"/>
+                        </a:ext>
+                      </a:extLst>
+                    </a:blip>
+                    <a:srcRect/>
+                    <a:stretch>
+                      <a:fillRect/>
+                    </a:stretch>
+                  </pic:blipFill>
+                  <pic:spPr bwMode="auto">
+                    <a:xfrm>
+                      <a:off x="0" y="0"/>
+                      <a:ext cx="5745480" cy="3084195"/>
+                    </a:xfrm>
+                    <a:prstGeom prst="rect">
+                      <a:avLst/>
+                    </a:prstGeom>
+                    <a:noFill/>
+                    <a:ln>
+                      <a:noFill/>
+                    </a:ln>
+                  </pic:spPr>
+                </pic:pic>
+              </a:graphicData>
+            </a:graphic>
+          </wp:inline>
+        </w:drawing>
+      </w:r>
+    </w:p>
+    <w:p>
+      <w:pPr>
+        <w:pStyle w:val="0HINHANH"/>
+      </w:pPr>
+      <w:r>
+        <w:t>Hình 2.3.1. Cửa sổ Sence</w:t>
       </w:r>
     </w:p>
     <w:p>
@@ -8064,12 +10611,116 @@
           <w:numId w:val="33"/>
         </w:numPr>
       </w:pPr>
+      <w:bookmarkStart w:id="28" w:name="_Toc154578550"/>
       <w:r>
         <w:t xml:space="preserve">Cửa sổ </w:t>
       </w:r>
       <w:r>
         <w:t>Game view</w:t>
       </w:r>
+      <w:bookmarkEnd w:id="28"/>
+    </w:p>
+    <w:p>
+      <w:pPr>
+        <w:pStyle w:val="0NOIDUNG"/>
+      </w:pPr>
+      <w:r>
+        <w:t xml:space="preserve">Game </w:t>
+      </w:r>
+      <w:r>
+        <w:t>v</w:t>
+      </w:r>
+      <w:r>
+        <w:t xml:space="preserve">iew </w:t>
+      </w:r>
+      <w:r>
+        <w:t>là góc nhìn</w:t>
+      </w:r>
+      <w:r>
+        <w:t xml:space="preserve"> từ những Camera trong Game. Đó là những gì được nhìn thấy khi hoàn tất, khi Game được xuất bản. Chúng ta sẽ cần ít nhất là một hoặc nhiều hơn số lượng các Camera để quyết định những gì mà người chơi sẽ nhìn thấy khi họ chơi Game.</w:t>
+      </w:r>
+    </w:p>
+    <w:p>
+      <w:pPr>
+        <w:pStyle w:val="0NOIDUNG"/>
+      </w:pPr>
+      <w:r>
+        <w:t>C</w:t>
+      </w:r>
+      <w:r>
+        <w:t>ửa sổ Game view cho phép bạn xem trò chơi trong khi đang phát triển. Điều này giúp bạn kiểm tra và thử nghiệm trải nghiệm người chơi trực tiếp từ góc độ của người chơi.</w:t>
+      </w:r>
+    </w:p>
+    <w:p>
+      <w:pPr>
+        <w:pStyle w:val="0NOIDUNG"/>
+      </w:pPr>
+      <w:r>
+        <w:rPr>
+          <w:noProof/>
+        </w:rPr>
+        <w:drawing>
+          <wp:inline distT="0" distB="0" distL="0" distR="0" wp14:anchorId="7CE08E1B" wp14:editId="763CFAB5">
+            <wp:extent cx="5745480" cy="3084195"/>
+            <wp:effectExtent l="0" t="0" r="7620" b="1905"/>
+            <wp:docPr id="342024639" name="Picture 2"/>
+            <wp:cNvGraphicFramePr>
+              <a:graphicFrameLocks xmlns:a="http://schemas.openxmlformats.org/drawingml/2006/main" noChangeAspect="1"/>
+            </wp:cNvGraphicFramePr>
+            <a:graphic xmlns:a="http://schemas.openxmlformats.org/drawingml/2006/main">
+              <a:graphicData uri="http://schemas.openxmlformats.org/drawingml/2006/picture">
+                <pic:pic xmlns:pic="http://schemas.openxmlformats.org/drawingml/2006/picture">
+                  <pic:nvPicPr>
+                    <pic:cNvPr id="0" name="Picture 2"/>
+                    <pic:cNvPicPr>
+                      <a:picLocks noChangeAspect="1" noChangeArrowheads="1"/>
+                    </pic:cNvPicPr>
+                  </pic:nvPicPr>
+                  <pic:blipFill>
+                    <a:blip r:embed="rId23">
+                      <a:extLst>
+                        <a:ext uri="{28A0092B-C50C-407E-A947-70E740481C1C}">
+                          <a14:useLocalDpi xmlns:a14="http://schemas.microsoft.com/office/drawing/2010/main" val="0"/>
+                        </a:ext>
+                      </a:extLst>
+                    </a:blip>
+                    <a:srcRect/>
+                    <a:stretch>
+                      <a:fillRect/>
+                    </a:stretch>
+                  </pic:blipFill>
+                  <pic:spPr bwMode="auto">
+                    <a:xfrm>
+                      <a:off x="0" y="0"/>
+                      <a:ext cx="5745480" cy="3084195"/>
+                    </a:xfrm>
+                    <a:prstGeom prst="rect">
+                      <a:avLst/>
+                    </a:prstGeom>
+                    <a:noFill/>
+                    <a:ln>
+                      <a:noFill/>
+                    </a:ln>
+                  </pic:spPr>
+                </pic:pic>
+              </a:graphicData>
+            </a:graphic>
+          </wp:inline>
+        </w:drawing>
+      </w:r>
+    </w:p>
+    <w:p>
+      <w:pPr>
+        <w:pStyle w:val="0HINHANH"/>
+      </w:pPr>
+      <w:r>
+        <w:t>Hình 2.3.2. Cửa sổ Game view</w:t>
+      </w:r>
+    </w:p>
+    <w:p>
+      <w:pPr>
+        <w:pStyle w:val="0NOIDUNG"/>
+      </w:pPr>
     </w:p>
     <w:p>
       <w:pPr>
@@ -8079,11 +10730,119 @@
           <w:numId w:val="33"/>
         </w:numPr>
       </w:pPr>
+      <w:bookmarkStart w:id="29" w:name="_Toc154578551"/>
       <w:r>
         <w:t xml:space="preserve">Cửa sổ </w:t>
       </w:r>
       <w:r>
         <w:t>Hierarchy</w:t>
+      </w:r>
+      <w:bookmarkEnd w:id="29"/>
+    </w:p>
+    <w:p>
+      <w:pPr>
+        <w:pStyle w:val="0NOIDUNG"/>
+      </w:pPr>
+      <w:r>
+        <w:t>C</w:t>
+      </w:r>
+      <w:r>
+        <w:t>ửa sổ Hierarchy liệt kê tất cả các đối tượng trong scene</w:t>
+      </w:r>
+      <w:r>
+        <w:t xml:space="preserve"> hiện thời</w:t>
+      </w:r>
+      <w:r>
+        <w:t xml:space="preserve">. Đối tượng nào được hiển thị ở đây sẽ xuất hiện trong </w:t>
+      </w:r>
+      <w:r>
+        <w:t>Sence</w:t>
+      </w:r>
+      <w:r>
+        <w:t xml:space="preserve">. </w:t>
+      </w:r>
+      <w:r>
+        <w:t>Q</w:t>
+      </w:r>
+      <w:r>
+        <w:t xml:space="preserve">uản lý các đối tượng bằng cách kéo và thả chúng, thay đổi thứ tự, và tạo các </w:t>
+      </w:r>
+      <w:r>
+        <w:t>đối tượng</w:t>
+      </w:r>
+      <w:r>
+        <w:t xml:space="preserve"> (prefab).</w:t>
+      </w:r>
+    </w:p>
+    <w:p>
+      <w:pPr>
+        <w:pStyle w:val="0NOIDUNG"/>
+      </w:pPr>
+    </w:p>
+    <w:p>
+      <w:pPr>
+        <w:pStyle w:val="0NOIDUNG"/>
+      </w:pPr>
+      <w:r>
+        <w:rPr>
+          <w:noProof/>
+        </w:rPr>
+        <w:drawing>
+          <wp:inline distT="0" distB="0" distL="0" distR="0" wp14:anchorId="797A9342" wp14:editId="121FA68A">
+            <wp:extent cx="5745480" cy="3084195"/>
+            <wp:effectExtent l="0" t="0" r="7620" b="1905"/>
+            <wp:docPr id="584482688" name="Picture 3"/>
+            <wp:cNvGraphicFramePr>
+              <a:graphicFrameLocks xmlns:a="http://schemas.openxmlformats.org/drawingml/2006/main" noChangeAspect="1"/>
+            </wp:cNvGraphicFramePr>
+            <a:graphic xmlns:a="http://schemas.openxmlformats.org/drawingml/2006/main">
+              <a:graphicData uri="http://schemas.openxmlformats.org/drawingml/2006/picture">
+                <pic:pic xmlns:pic="http://schemas.openxmlformats.org/drawingml/2006/picture">
+                  <pic:nvPicPr>
+                    <pic:cNvPr id="0" name="Picture 3"/>
+                    <pic:cNvPicPr>
+                      <a:picLocks noChangeAspect="1" noChangeArrowheads="1"/>
+                    </pic:cNvPicPr>
+                  </pic:nvPicPr>
+                  <pic:blipFill>
+                    <a:blip r:embed="rId24">
+                      <a:extLst>
+                        <a:ext uri="{28A0092B-C50C-407E-A947-70E740481C1C}">
+                          <a14:useLocalDpi xmlns:a14="http://schemas.microsoft.com/office/drawing/2010/main" val="0"/>
+                        </a:ext>
+                      </a:extLst>
+                    </a:blip>
+                    <a:srcRect/>
+                    <a:stretch>
+                      <a:fillRect/>
+                    </a:stretch>
+                  </pic:blipFill>
+                  <pic:spPr bwMode="auto">
+                    <a:xfrm>
+                      <a:off x="0" y="0"/>
+                      <a:ext cx="5745480" cy="3084195"/>
+                    </a:xfrm>
+                    <a:prstGeom prst="rect">
+                      <a:avLst/>
+                    </a:prstGeom>
+                    <a:noFill/>
+                    <a:ln>
+                      <a:noFill/>
+                    </a:ln>
+                  </pic:spPr>
+                </pic:pic>
+              </a:graphicData>
+            </a:graphic>
+          </wp:inline>
+        </w:drawing>
+      </w:r>
+    </w:p>
+    <w:p>
+      <w:pPr>
+        <w:pStyle w:val="0HINHANH"/>
+      </w:pPr>
+      <w:r>
+        <w:t>Hình 2.3.3. Cửa sổ Hierarchy</w:t>
       </w:r>
     </w:p>
     <w:p>
@@ -8094,11 +10853,96 @@
           <w:numId w:val="33"/>
         </w:numPr>
       </w:pPr>
+      <w:bookmarkStart w:id="30" w:name="_Toc154578552"/>
       <w:r>
         <w:t xml:space="preserve">Cửa sổ </w:t>
       </w:r>
       <w:r>
         <w:t>Inspector</w:t>
+      </w:r>
+      <w:bookmarkEnd w:id="30"/>
+    </w:p>
+    <w:p>
+      <w:pPr>
+        <w:pStyle w:val="0NOIDUNG"/>
+      </w:pPr>
+      <w:r>
+        <w:t>Cửa sổ Inspector hiển thị thông tin chi tiết và các thuộc tính của đối tượng được chọn trong Scene hoặc Hierarchy. Bạn có thể điều chỉnh các giá trị, thêm các thành phần, và tùy chỉnh các thuộc tính của đối tượng ở đây.</w:t>
+      </w:r>
+    </w:p>
+    <w:p>
+      <w:pPr>
+        <w:pStyle w:val="0NOIDUNG"/>
+      </w:pPr>
+      <w:r>
+        <w:t>Mọi thuộc tính thể hiện trong Inspector đều có thể dễ dàng tuỳ chỉnh trực tiếp mà không cần thông qua một kịch bản định trước. Tuy nhiên Scripting API cung cấp một số lượng nhiều và đầy đủ hơn do giao diện Inspector là có giới hạn.</w:t>
+      </w:r>
+    </w:p>
+    <w:p>
+      <w:pPr>
+        <w:pStyle w:val="0NOIDUNG"/>
+      </w:pPr>
+      <w:r>
+        <w:rPr>
+          <w:noProof/>
+        </w:rPr>
+        <w:lastRenderedPageBreak/>
+        <w:drawing>
+          <wp:inline distT="0" distB="0" distL="0" distR="0" wp14:anchorId="39F89E88" wp14:editId="77A3E8B9">
+            <wp:extent cx="5745480" cy="3084195"/>
+            <wp:effectExtent l="0" t="0" r="7620" b="1905"/>
+            <wp:docPr id="1625284376" name="Picture 4"/>
+            <wp:cNvGraphicFramePr>
+              <a:graphicFrameLocks xmlns:a="http://schemas.openxmlformats.org/drawingml/2006/main" noChangeAspect="1"/>
+            </wp:cNvGraphicFramePr>
+            <a:graphic xmlns:a="http://schemas.openxmlformats.org/drawingml/2006/main">
+              <a:graphicData uri="http://schemas.openxmlformats.org/drawingml/2006/picture">
+                <pic:pic xmlns:pic="http://schemas.openxmlformats.org/drawingml/2006/picture">
+                  <pic:nvPicPr>
+                    <pic:cNvPr id="0" name="Picture 4"/>
+                    <pic:cNvPicPr>
+                      <a:picLocks noChangeAspect="1" noChangeArrowheads="1"/>
+                    </pic:cNvPicPr>
+                  </pic:nvPicPr>
+                  <pic:blipFill>
+                    <a:blip r:embed="rId25">
+                      <a:extLst>
+                        <a:ext uri="{28A0092B-C50C-407E-A947-70E740481C1C}">
+                          <a14:useLocalDpi xmlns:a14="http://schemas.microsoft.com/office/drawing/2010/main" val="0"/>
+                        </a:ext>
+                      </a:extLst>
+                    </a:blip>
+                    <a:srcRect/>
+                    <a:stretch>
+                      <a:fillRect/>
+                    </a:stretch>
+                  </pic:blipFill>
+                  <pic:spPr bwMode="auto">
+                    <a:xfrm>
+                      <a:off x="0" y="0"/>
+                      <a:ext cx="5745480" cy="3084195"/>
+                    </a:xfrm>
+                    <a:prstGeom prst="rect">
+                      <a:avLst/>
+                    </a:prstGeom>
+                    <a:noFill/>
+                    <a:ln>
+                      <a:noFill/>
+                    </a:ln>
+                  </pic:spPr>
+                </pic:pic>
+              </a:graphicData>
+            </a:graphic>
+          </wp:inline>
+        </w:drawing>
+      </w:r>
+    </w:p>
+    <w:p>
+      <w:pPr>
+        <w:pStyle w:val="0HINHANH"/>
+      </w:pPr>
+      <w:r>
+        <w:t>Hình 2.3.4. Cửa sổ Inspector</w:t>
       </w:r>
     </w:p>
     <w:p>
@@ -8109,11 +10953,113 @@
           <w:numId w:val="33"/>
         </w:numPr>
       </w:pPr>
+      <w:bookmarkStart w:id="31" w:name="_Toc154578553"/>
       <w:r>
         <w:t xml:space="preserve">Cửa sổ </w:t>
       </w:r>
       <w:r>
         <w:t>Project</w:t>
+      </w:r>
+      <w:bookmarkEnd w:id="31"/>
+    </w:p>
+    <w:p>
+      <w:pPr>
+        <w:pStyle w:val="0NOIDUNG"/>
+      </w:pPr>
+      <w:r>
+        <w:t>Cửa sổ Project hiển thị cấu trúc thư mục của dự án. Nó chứa tất cả các tài nguyên như hình ảnh, âm thanh, văn bản, mã nguồn và các prefab. Bạn có thể quản lý và tổ chức tài nguyên của mình từ đây.</w:t>
+      </w:r>
+    </w:p>
+    <w:p>
+      <w:pPr>
+        <w:pStyle w:val="0NOIDUNG"/>
+      </w:pPr>
+      <w:r>
+        <w:t xml:space="preserve">Mỗi Project của Unity đều chứa một thư mục Assets. Nội dung của thư mục này được hiển thị trong Project View. </w:t>
+      </w:r>
+      <w:r>
+        <w:t>Nó chứa tất cả các tài nguyên như hình ảnh, âm thanh, văn bản, mã nguồn và các prefab</w:t>
+      </w:r>
+      <w:r>
+        <w:t xml:space="preserve">. Chúng ta </w:t>
+      </w:r>
+      <w:r>
+        <w:t>có thể quản lý và tổ chức tài nguyên của mình tại đây.</w:t>
+      </w:r>
+    </w:p>
+    <w:p>
+      <w:pPr>
+        <w:pStyle w:val="0NOIDUNG"/>
+      </w:pPr>
+      <w:r>
+        <w:t>Để thêm assets vào project, chúng ta có thể kéo thả bất kỳ file nào vào trong project view hoặc vào công cụ Assets – Import new Assets (Click chuột phải vào Project View). Scenes cũng được lưu trữ trong Project view, và đây là một level độc lập mang tính cá nhân. Chúng ta dễ dàng tạo một assets game trong Unity bằng cách chọn hình tam giác nhỏ nằm bên phải Create trong cửa sổ Project hoặc click chuột phải trong Project View, sau đó chọn assets tương ứng.</w:t>
+      </w:r>
+    </w:p>
+    <w:p>
+      <w:pPr>
+        <w:pStyle w:val="0NOIDUNG"/>
+      </w:pPr>
+      <w:r>
+        <w:rPr>
+          <w:noProof/>
+        </w:rPr>
+        <w:lastRenderedPageBreak/>
+        <w:drawing>
+          <wp:inline distT="0" distB="0" distL="0" distR="0" wp14:anchorId="70D79141" wp14:editId="31EEABBF">
+            <wp:extent cx="5745480" cy="3084195"/>
+            <wp:effectExtent l="0" t="0" r="7620" b="1905"/>
+            <wp:docPr id="1247991335" name="Picture 5"/>
+            <wp:cNvGraphicFramePr>
+              <a:graphicFrameLocks xmlns:a="http://schemas.openxmlformats.org/drawingml/2006/main" noChangeAspect="1"/>
+            </wp:cNvGraphicFramePr>
+            <a:graphic xmlns:a="http://schemas.openxmlformats.org/drawingml/2006/main">
+              <a:graphicData uri="http://schemas.openxmlformats.org/drawingml/2006/picture">
+                <pic:pic xmlns:pic="http://schemas.openxmlformats.org/drawingml/2006/picture">
+                  <pic:nvPicPr>
+                    <pic:cNvPr id="0" name="Picture 5"/>
+                    <pic:cNvPicPr>
+                      <a:picLocks noChangeAspect="1" noChangeArrowheads="1"/>
+                    </pic:cNvPicPr>
+                  </pic:nvPicPr>
+                  <pic:blipFill>
+                    <a:blip r:embed="rId26">
+                      <a:extLst>
+                        <a:ext uri="{28A0092B-C50C-407E-A947-70E740481C1C}">
+                          <a14:useLocalDpi xmlns:a14="http://schemas.microsoft.com/office/drawing/2010/main" val="0"/>
+                        </a:ext>
+                      </a:extLst>
+                    </a:blip>
+                    <a:srcRect/>
+                    <a:stretch>
+                      <a:fillRect/>
+                    </a:stretch>
+                  </pic:blipFill>
+                  <pic:spPr bwMode="auto">
+                    <a:xfrm>
+                      <a:off x="0" y="0"/>
+                      <a:ext cx="5745480" cy="3084195"/>
+                    </a:xfrm>
+                    <a:prstGeom prst="rect">
+                      <a:avLst/>
+                    </a:prstGeom>
+                    <a:noFill/>
+                    <a:ln>
+                      <a:noFill/>
+                    </a:ln>
+                  </pic:spPr>
+                </pic:pic>
+              </a:graphicData>
+            </a:graphic>
+          </wp:inline>
+        </w:drawing>
+      </w:r>
+    </w:p>
+    <w:p>
+      <w:pPr>
+        <w:pStyle w:val="0HINHANH"/>
+      </w:pPr>
+      <w:r>
+        <w:t>Hình 2.3.5. Cửa sổ Project</w:t>
       </w:r>
     </w:p>
     <w:p>
@@ -8124,12 +11070,160 @@
           <w:numId w:val="33"/>
         </w:numPr>
       </w:pPr>
+      <w:bookmarkStart w:id="32" w:name="_Toc154578554"/>
       <w:r>
         <w:t xml:space="preserve">Cửa sổ </w:t>
       </w:r>
       <w:r>
         <w:t>Toolbar</w:t>
       </w:r>
+      <w:bookmarkEnd w:id="32"/>
+    </w:p>
+    <w:p>
+      <w:pPr>
+        <w:pStyle w:val="0NOIDUNG"/>
+      </w:pPr>
+      <w:r>
+        <w:t xml:space="preserve">Toolbar chứa </w:t>
+      </w:r>
+      <w:r>
+        <w:t>các</w:t>
+      </w:r>
+      <w:r>
+        <w:t xml:space="preserve"> loại điều khiển cơ bản, mỗi loại giữ một vai trò quan trọng trong Editor</w:t>
+      </w:r>
+      <w:r>
+        <w:t>.</w:t>
+      </w:r>
+    </w:p>
+    <w:p>
+      <w:pPr>
+        <w:pStyle w:val="Bullet"/>
+      </w:pPr>
+      <w:r>
+        <w:t>Transform Tool: được dung với Scene view, như quay trái, phải, lên trên, xuống dưới, phóng to thu nhỏ đối tượng.</w:t>
+      </w:r>
+    </w:p>
+    <w:p>
+      <w:pPr>
+        <w:pStyle w:val="Bullet"/>
+      </w:pPr>
+      <w:r>
+        <w:t>View Options</w:t>
+      </w:r>
+      <w:r>
+        <w:t xml:space="preserve">: </w:t>
+      </w:r>
+      <w:r>
+        <w:t>Dù</w:t>
+      </w:r>
+      <w:r>
+        <w:t>ng cho việc thể hiện Scene view</w:t>
+      </w:r>
+      <w:r>
+        <w:t xml:space="preserve"> như 2D, 3D, audio, light,....</w:t>
+      </w:r>
+    </w:p>
+    <w:p>
+      <w:pPr>
+        <w:pStyle w:val="Bullet"/>
+      </w:pPr>
+      <w:r>
+        <w:t xml:space="preserve"> Play/Pause/Step Buttons: </w:t>
+      </w:r>
+      <w:r>
+        <w:t>dù</w:t>
+      </w:r>
+      <w:r>
+        <w:t>ng cho view game, ch</w:t>
+      </w:r>
+      <w:r>
+        <w:t>ạy</w:t>
+      </w:r>
+      <w:r>
+        <w:t xml:space="preserve"> game ngay trong Editor để kiểm tra.</w:t>
+      </w:r>
+    </w:p>
+    <w:p>
+      <w:pPr>
+        <w:pStyle w:val="0NOIDUNG"/>
+      </w:pPr>
+      <w:r>
+        <w:rPr>
+          <w:noProof/>
+        </w:rPr>
+        <w:lastRenderedPageBreak/>
+        <w:drawing>
+          <wp:inline distT="0" distB="0" distL="0" distR="0" wp14:anchorId="7C451CFE" wp14:editId="7D9C5D51">
+            <wp:extent cx="5745480" cy="3084195"/>
+            <wp:effectExtent l="0" t="0" r="7620" b="1905"/>
+            <wp:docPr id="861260559" name="Picture 6"/>
+            <wp:cNvGraphicFramePr>
+              <a:graphicFrameLocks xmlns:a="http://schemas.openxmlformats.org/drawingml/2006/main" noChangeAspect="1"/>
+            </wp:cNvGraphicFramePr>
+            <a:graphic xmlns:a="http://schemas.openxmlformats.org/drawingml/2006/main">
+              <a:graphicData uri="http://schemas.openxmlformats.org/drawingml/2006/picture">
+                <pic:pic xmlns:pic="http://schemas.openxmlformats.org/drawingml/2006/picture">
+                  <pic:nvPicPr>
+                    <pic:cNvPr id="0" name="Picture 6"/>
+                    <pic:cNvPicPr>
+                      <a:picLocks noChangeAspect="1" noChangeArrowheads="1"/>
+                    </pic:cNvPicPr>
+                  </pic:nvPicPr>
+                  <pic:blipFill>
+                    <a:blip r:embed="rId27">
+                      <a:extLst>
+                        <a:ext uri="{28A0092B-C50C-407E-A947-70E740481C1C}">
+                          <a14:useLocalDpi xmlns:a14="http://schemas.microsoft.com/office/drawing/2010/main" val="0"/>
+                        </a:ext>
+                      </a:extLst>
+                    </a:blip>
+                    <a:srcRect/>
+                    <a:stretch>
+                      <a:fillRect/>
+                    </a:stretch>
+                  </pic:blipFill>
+                  <pic:spPr bwMode="auto">
+                    <a:xfrm>
+                      <a:off x="0" y="0"/>
+                      <a:ext cx="5745480" cy="3084195"/>
+                    </a:xfrm>
+                    <a:prstGeom prst="rect">
+                      <a:avLst/>
+                    </a:prstGeom>
+                    <a:noFill/>
+                    <a:ln>
+                      <a:noFill/>
+                    </a:ln>
+                  </pic:spPr>
+                </pic:pic>
+              </a:graphicData>
+            </a:graphic>
+          </wp:inline>
+        </w:drawing>
+      </w:r>
+    </w:p>
+    <w:p>
+      <w:pPr>
+        <w:pStyle w:val="0HINHANH"/>
+      </w:pPr>
+      <w:r>
+        <w:t>Hình 2.3.</w:t>
+      </w:r>
+      <w:r>
+        <w:t>6</w:t>
+      </w:r>
+      <w:r>
+        <w:t xml:space="preserve">. Cửa sổ </w:t>
+      </w:r>
+      <w:r>
+        <w:t>Toolbar</w:t>
+      </w:r>
+    </w:p>
+    <w:p>
+      <w:pPr>
+        <w:pStyle w:val="0HINHANH"/>
+      </w:pPr>
     </w:p>
     <w:p>
       <w:pPr>
@@ -8139,8 +11233,125 @@
           <w:numId w:val="33"/>
         </w:numPr>
       </w:pPr>
+      <w:bookmarkStart w:id="33" w:name="_Toc154578555"/>
       <w:r>
         <w:t xml:space="preserve">Cửa sổ </w:t>
+      </w:r>
+      <w:r>
+        <w:t>Console</w:t>
+      </w:r>
+      <w:bookmarkEnd w:id="33"/>
+    </w:p>
+    <w:p>
+      <w:pPr>
+        <w:pStyle w:val="0NOIDUNG"/>
+      </w:pPr>
+      <w:r>
+        <w:t xml:space="preserve">Cửa sổ Console hiển thị các lỗi, cảnh báo và thông báo khác </w:t>
+      </w:r>
+      <w:r>
+        <w:t>mà</w:t>
+      </w:r>
+      <w:r>
+        <w:t xml:space="preserve"> Editor</w:t>
+      </w:r>
+      <w:r>
+        <w:t xml:space="preserve"> tìm thấy</w:t>
+      </w:r>
+      <w:r>
+        <w:t>. Những lỗi hoặc cảnh báo này giúp chúng ta tìm ra vấn đè trong dự án để sửa lại lỗi.</w:t>
+      </w:r>
+    </w:p>
+    <w:p>
+      <w:pPr>
+        <w:pStyle w:val="0NOIDUNG"/>
+      </w:pPr>
+      <w:r>
+        <w:t>Ngoài ra ta</w:t>
+      </w:r>
+      <w:r>
+        <w:t xml:space="preserve"> có thể sử dụng</w:t>
+      </w:r>
+      <w:r>
+        <w:t xml:space="preserve"> Debug để </w:t>
+      </w:r>
+      <w:r>
+        <w:t>hiện những</w:t>
+      </w:r>
+      <w:r>
+        <w:t xml:space="preserve"> test case cần thiết để xem code của mình hoạt động như nào.</w:t>
+      </w:r>
+    </w:p>
+    <w:p>
+      <w:pPr>
+        <w:pStyle w:val="0NOIDUNG"/>
+      </w:pPr>
+      <w:r>
+        <w:rPr>
+          <w:noProof/>
+        </w:rPr>
+        <w:drawing>
+          <wp:inline distT="0" distB="0" distL="0" distR="0" wp14:anchorId="5E9C95AF" wp14:editId="298F8C00">
+            <wp:extent cx="5745480" cy="3084195"/>
+            <wp:effectExtent l="0" t="0" r="7620" b="1905"/>
+            <wp:docPr id="737385544" name="Picture 7"/>
+            <wp:cNvGraphicFramePr>
+              <a:graphicFrameLocks xmlns:a="http://schemas.openxmlformats.org/drawingml/2006/main" noChangeAspect="1"/>
+            </wp:cNvGraphicFramePr>
+            <a:graphic xmlns:a="http://schemas.openxmlformats.org/drawingml/2006/main">
+              <a:graphicData uri="http://schemas.openxmlformats.org/drawingml/2006/picture">
+                <pic:pic xmlns:pic="http://schemas.openxmlformats.org/drawingml/2006/picture">
+                  <pic:nvPicPr>
+                    <pic:cNvPr id="0" name="Picture 7"/>
+                    <pic:cNvPicPr>
+                      <a:picLocks noChangeAspect="1" noChangeArrowheads="1"/>
+                    </pic:cNvPicPr>
+                  </pic:nvPicPr>
+                  <pic:blipFill>
+                    <a:blip r:embed="rId28">
+                      <a:extLst>
+                        <a:ext uri="{28A0092B-C50C-407E-A947-70E740481C1C}">
+                          <a14:useLocalDpi xmlns:a14="http://schemas.microsoft.com/office/drawing/2010/main" val="0"/>
+                        </a:ext>
+                      </a:extLst>
+                    </a:blip>
+                    <a:srcRect/>
+                    <a:stretch>
+                      <a:fillRect/>
+                    </a:stretch>
+                  </pic:blipFill>
+                  <pic:spPr bwMode="auto">
+                    <a:xfrm>
+                      <a:off x="0" y="0"/>
+                      <a:ext cx="5745480" cy="3084195"/>
+                    </a:xfrm>
+                    <a:prstGeom prst="rect">
+                      <a:avLst/>
+                    </a:prstGeom>
+                    <a:noFill/>
+                    <a:ln>
+                      <a:noFill/>
+                    </a:ln>
+                  </pic:spPr>
+                </pic:pic>
+              </a:graphicData>
+            </a:graphic>
+          </wp:inline>
+        </w:drawing>
+      </w:r>
+    </w:p>
+    <w:p>
+      <w:pPr>
+        <w:pStyle w:val="0HINHANH"/>
+      </w:pPr>
+      <w:r>
+        <w:t>Hình 2.3.</w:t>
+      </w:r>
+      <w:r>
+        <w:t>7</w:t>
+      </w:r>
+      <w:r>
+        <w:t xml:space="preserve">. Cửa sổ </w:t>
       </w:r>
       <w:r>
         <w:t>Console</w:t>
@@ -8154,13 +11365,103 @@
           <w:numId w:val="33"/>
         </w:numPr>
       </w:pPr>
-      <w:r>
+      <w:bookmarkStart w:id="34" w:name="_Toc154578556"/>
+      <w:r>
+        <w:lastRenderedPageBreak/>
         <w:t xml:space="preserve">Cửa sổ </w:t>
       </w:r>
       <w:r>
         <w:t>Animator</w:t>
       </w:r>
-    </w:p>
+      <w:bookmarkEnd w:id="34"/>
+    </w:p>
+    <w:p>
+      <w:pPr>
+        <w:pStyle w:val="0NOIDUNG"/>
+      </w:pPr>
+      <w:r>
+        <w:t>Cửa sổ Animator được sử dụng để tạo và quản lý các trạng thái và chuyển động của các đối tượng trong trò chơi. Bạn có thể tạo và chỉnh sửa các animation clips và điều khiển cách chúng được kích hoạt trong trò chơi</w:t>
+      </w:r>
+      <w:r>
+        <w:t>.</w:t>
+      </w:r>
+    </w:p>
+    <w:p>
+      <w:pPr>
+        <w:pStyle w:val="0NOIDUNG"/>
+      </w:pPr>
+      <w:r>
+        <w:rPr>
+          <w:noProof/>
+        </w:rPr>
+        <w:drawing>
+          <wp:inline distT="0" distB="0" distL="0" distR="0" wp14:anchorId="3C7D91BA" wp14:editId="575DF515">
+            <wp:extent cx="5745480" cy="3084195"/>
+            <wp:effectExtent l="0" t="0" r="7620" b="1905"/>
+            <wp:docPr id="1340530522" name="Picture 8"/>
+            <wp:cNvGraphicFramePr>
+              <a:graphicFrameLocks xmlns:a="http://schemas.openxmlformats.org/drawingml/2006/main" noChangeAspect="1"/>
+            </wp:cNvGraphicFramePr>
+            <a:graphic xmlns:a="http://schemas.openxmlformats.org/drawingml/2006/main">
+              <a:graphicData uri="http://schemas.openxmlformats.org/drawingml/2006/picture">
+                <pic:pic xmlns:pic="http://schemas.openxmlformats.org/drawingml/2006/picture">
+                  <pic:nvPicPr>
+                    <pic:cNvPr id="0" name="Picture 8"/>
+                    <pic:cNvPicPr>
+                      <a:picLocks noChangeAspect="1" noChangeArrowheads="1"/>
+                    </pic:cNvPicPr>
+                  </pic:nvPicPr>
+                  <pic:blipFill>
+                    <a:blip r:embed="rId29">
+                      <a:extLst>
+                        <a:ext uri="{28A0092B-C50C-407E-A947-70E740481C1C}">
+                          <a14:useLocalDpi xmlns:a14="http://schemas.microsoft.com/office/drawing/2010/main" val="0"/>
+                        </a:ext>
+                      </a:extLst>
+                    </a:blip>
+                    <a:srcRect/>
+                    <a:stretch>
+                      <a:fillRect/>
+                    </a:stretch>
+                  </pic:blipFill>
+                  <pic:spPr bwMode="auto">
+                    <a:xfrm>
+                      <a:off x="0" y="0"/>
+                      <a:ext cx="5745480" cy="3084195"/>
+                    </a:xfrm>
+                    <a:prstGeom prst="rect">
+                      <a:avLst/>
+                    </a:prstGeom>
+                    <a:noFill/>
+                    <a:ln>
+                      <a:noFill/>
+                    </a:ln>
+                  </pic:spPr>
+                </pic:pic>
+              </a:graphicData>
+            </a:graphic>
+          </wp:inline>
+        </w:drawing>
+      </w:r>
+    </w:p>
+    <w:p>
+      <w:pPr>
+        <w:pStyle w:val="0HINHANH"/>
+      </w:pPr>
+      <w:r>
+        <w:t>Hình 2.3.</w:t>
+      </w:r>
+      <w:r>
+        <w:t>8</w:t>
+      </w:r>
+      <w:r>
+        <w:t xml:space="preserve">. Cửa sổ </w:t>
+      </w:r>
+      <w:r>
+        <w:t>Animator</w:t>
+      </w:r>
+    </w:p>
+    <w:p/>
     <w:p>
       <w:pPr>
         <w:pStyle w:val="Heading2"/>
@@ -8169,7 +11470,9 @@
           <w:numId w:val="33"/>
         </w:numPr>
       </w:pPr>
-      <w:r>
+      <w:bookmarkStart w:id="35" w:name="_Toc154578557"/>
+      <w:r>
+        <w:lastRenderedPageBreak/>
         <w:t>Các khái n</w:t>
       </w:r>
       <w:r>
@@ -8178,6 +11481,7 @@
       <w:r>
         <w:t xml:space="preserve"> trong Unity</w:t>
       </w:r>
+      <w:bookmarkEnd w:id="35"/>
     </w:p>
     <w:p>
       <w:pPr>
@@ -8187,9 +11491,11 @@
           <w:numId w:val="33"/>
         </w:numPr>
       </w:pPr>
+      <w:bookmarkStart w:id="36" w:name="_Toc154578558"/>
       <w:r>
         <w:t>GameObject</w:t>
       </w:r>
+      <w:bookmarkEnd w:id="36"/>
     </w:p>
     <w:p>
       <w:pPr>
@@ -8199,9 +11505,11 @@
           <w:numId w:val="33"/>
         </w:numPr>
       </w:pPr>
+      <w:bookmarkStart w:id="37" w:name="_Toc154578559"/>
       <w:r>
         <w:t>Compoment</w:t>
       </w:r>
+      <w:bookmarkEnd w:id="37"/>
     </w:p>
     <w:p>
       <w:pPr>
@@ -8211,9 +11519,11 @@
           <w:numId w:val="33"/>
         </w:numPr>
       </w:pPr>
+      <w:bookmarkStart w:id="38" w:name="_Toc154578560"/>
       <w:r>
         <w:t>Sprite</w:t>
       </w:r>
+      <w:bookmarkEnd w:id="38"/>
     </w:p>
     <w:p>
       <w:pPr>
@@ -8223,12 +11533,14 @@
           <w:numId w:val="33"/>
         </w:numPr>
       </w:pPr>
+      <w:bookmarkStart w:id="39" w:name="_Toc154578561"/>
       <w:r>
         <w:t>A</w:t>
       </w:r>
       <w:r>
         <w:t>nimation</w:t>
       </w:r>
+      <w:bookmarkEnd w:id="39"/>
     </w:p>
     <w:p>
       <w:pPr>
@@ -8238,9 +11550,11 @@
           <w:numId w:val="33"/>
         </w:numPr>
       </w:pPr>
+      <w:bookmarkStart w:id="40" w:name="_Toc154578562"/>
       <w:r>
         <w:t>Prefab</w:t>
       </w:r>
+      <w:bookmarkEnd w:id="40"/>
     </w:p>
     <w:p>
       <w:pPr>
@@ -8250,9 +11564,11 @@
           <w:numId w:val="33"/>
         </w:numPr>
       </w:pPr>
+      <w:bookmarkStart w:id="41" w:name="_Toc154578563"/>
       <w:r>
         <w:t>Script</w:t>
       </w:r>
+      <w:bookmarkEnd w:id="41"/>
     </w:p>
     <w:p>
       <w:pPr>
@@ -8262,9 +11578,11 @@
           <w:numId w:val="33"/>
         </w:numPr>
       </w:pPr>
+      <w:bookmarkStart w:id="42" w:name="_Toc154578564"/>
       <w:r>
         <w:t>Assets</w:t>
       </w:r>
+      <w:bookmarkEnd w:id="42"/>
     </w:p>
     <w:p>
       <w:pPr>
@@ -8274,9 +11592,11 @@
           <w:numId w:val="33"/>
         </w:numPr>
       </w:pPr>
+      <w:bookmarkStart w:id="43" w:name="_Toc154578565"/>
       <w:r>
         <w:t>Camera</w:t>
       </w:r>
+      <w:bookmarkEnd w:id="43"/>
     </w:p>
     <w:p>
       <w:pPr>
@@ -8286,9 +11606,11 @@
           <w:numId w:val="33"/>
         </w:numPr>
       </w:pPr>
+      <w:bookmarkStart w:id="44" w:name="_Toc154578566"/>
       <w:r>
         <w:t>Sound</w:t>
       </w:r>
+      <w:bookmarkEnd w:id="44"/>
     </w:p>
     <w:p>
       <w:pPr>
@@ -8299,8 +11621,13 @@
         </w:numPr>
       </w:pPr>
       <w:r>
-        <w:t xml:space="preserve"> Transform</w:t>
-      </w:r>
+        <w:t xml:space="preserve"> </w:t>
+      </w:r>
+      <w:bookmarkStart w:id="45" w:name="_Toc154578567"/>
+      <w:r>
+        <w:t>Transform</w:t>
+      </w:r>
+      <w:bookmarkEnd w:id="45"/>
     </w:p>
     <w:p>
       <w:pPr>
@@ -8311,29 +11638,13 @@
         </w:numPr>
       </w:pPr>
       <w:r>
-        <w:t xml:space="preserve"> Material và Shader</w:t>
-      </w:r>
-    </w:p>
-    <w:p>
-      <w:pPr>
-        <w:pStyle w:val="Heading3"/>
-        <w:numPr>
-          <w:ilvl w:val="2"/>
-          <w:numId w:val="33"/>
-        </w:numPr>
-      </w:pPr>
-    </w:p>
-    <w:p>
-      <w:pPr>
-        <w:pStyle w:val="Heading3"/>
-        <w:numPr>
-          <w:ilvl w:val="2"/>
-          <w:numId w:val="33"/>
-        </w:numPr>
-      </w:pPr>
-      <w:r>
-        <w:t>A</w:t>
-      </w:r>
+        <w:t xml:space="preserve"> </w:t>
+      </w:r>
+      <w:bookmarkStart w:id="46" w:name="_Toc154578568"/>
+      <w:r>
+        <w:t>Material và Shader</w:t>
+      </w:r>
+      <w:bookmarkEnd w:id="46"/>
     </w:p>
     <w:p>
       <w:pPr>
@@ -8343,9 +11654,11 @@
           <w:numId w:val="33"/>
         </w:numPr>
       </w:pPr>
+      <w:bookmarkStart w:id="47" w:name="_Toc154578569"/>
       <w:r>
         <w:t>Các hàm API phổ biến thường được sử dụng trong Unity</w:t>
       </w:r>
+      <w:bookmarkEnd w:id="47"/>
     </w:p>
     <w:p>
       <w:r>
@@ -8358,101 +11671,101 @@
     </w:p>
     <w:p>
       <w:r>
+        <w:t>-</w:t>
+      </w:r>
+      <w:r>
+        <w:tab/>
+        <w:t xml:space="preserve">GameObject: lớp cha của tất cả các thực thể trong scene. </w:t>
+      </w:r>
+    </w:p>
+    <w:p>
+      <w:r>
+        <w:t>-</w:t>
+      </w:r>
+      <w:r>
+        <w:tab/>
+        <w:t xml:space="preserve">Component: lớp cha của tất cả các thành phần có thể gắn vào đối tượng. </w:t>
+      </w:r>
+    </w:p>
+    <w:p>
+      <w:r>
+        <w:t>-</w:t>
+      </w:r>
+      <w:r>
+        <w:tab/>
+        <w:t xml:space="preserve">Transform: giúp thay đổi vị trí, xoay, biến đổi tỉ lệ mô hình. </w:t>
+      </w:r>
+    </w:p>
+    <w:p>
+      <w:r>
+        <w:t>-</w:t>
+      </w:r>
+      <w:r>
+        <w:tab/>
+        <w:t xml:space="preserve">Input: hỗ trợ lập trình với chuột, cảm ứng đa điểm, cảm biến gia tốc. </w:t>
+      </w:r>
+    </w:p>
+    <w:p>
+      <w:r>
+        <w:t>-</w:t>
+      </w:r>
+      <w:r>
+        <w:tab/>
+        <w:t xml:space="preserve">Camera: giúp lập trình camera. </w:t>
+      </w:r>
+    </w:p>
+    <w:p>
+      <w:r>
+        <w:t>-</w:t>
+      </w:r>
+      <w:r>
+        <w:tab/>
+        <w:t xml:space="preserve">Light: giúp tạo ánh sáng trong game. </w:t>
+      </w:r>
+    </w:p>
+    <w:p>
+      <w:r>
+        <w:t>-</w:t>
+      </w:r>
+      <w:r>
+        <w:tab/>
+        <w:t xml:space="preserve">Projector: giúp chiếu texture lên bề mặt vật thể. </w:t>
+      </w:r>
+    </w:p>
+    <w:p>
+      <w:r>
+        <w:t>-</w:t>
+      </w:r>
+      <w:r>
+        <w:tab/>
+        <w:t xml:space="preserve">ParticleEmitter: hỗ trợ tạo các hiệu ứng particle đẹp mắt. </w:t>
+      </w:r>
+    </w:p>
+    <w:p>
+      <w:r>
+        <w:t>-</w:t>
+      </w:r>
+      <w:r>
+        <w:tab/>
+        <w:t xml:space="preserve">Audio: hỗ trợ lập trình với âm thanh. </w:t>
+      </w:r>
+    </w:p>
+    <w:p>
+      <w:r>
+        <w:t>-</w:t>
+      </w:r>
+      <w:r>
+        <w:tab/>
+        <w:t xml:space="preserve">Animation: chạy chuyển động của mô hình nhân vật. </w:t>
+      </w:r>
+    </w:p>
+    <w:p>
+      <w:r>
         <w:lastRenderedPageBreak/>
         <w:t>-</w:t>
       </w:r>
       <w:r>
         <w:tab/>
-        <w:t xml:space="preserve">GameObject: lớp cha của tất cả các thực thể trong scene. </w:t>
-      </w:r>
-    </w:p>
-    <w:p>
-      <w:r>
-        <w:t>-</w:t>
-      </w:r>
-      <w:r>
-        <w:tab/>
-        <w:t xml:space="preserve">Component: lớp cha của tất cả các thành phần có thể gắn vào đối tượng. </w:t>
-      </w:r>
-    </w:p>
-    <w:p>
-      <w:r>
-        <w:t>-</w:t>
-      </w:r>
-      <w:r>
-        <w:tab/>
-        <w:t xml:space="preserve">Transform: giúp thay đổi vị trí, xoay, biến đổi tỉ lệ mô hình. </w:t>
-      </w:r>
-    </w:p>
-    <w:p>
-      <w:r>
-        <w:t>-</w:t>
-      </w:r>
-      <w:r>
-        <w:tab/>
-        <w:t xml:space="preserve">Input: hỗ trợ lập trình với chuột, cảm ứng đa điểm, cảm biến gia tốc. </w:t>
-      </w:r>
-    </w:p>
-    <w:p>
-      <w:r>
-        <w:t>-</w:t>
-      </w:r>
-      <w:r>
-        <w:tab/>
-        <w:t xml:space="preserve">Camera: giúp lập trình camera. </w:t>
-      </w:r>
-    </w:p>
-    <w:p>
-      <w:r>
-        <w:t>-</w:t>
-      </w:r>
-      <w:r>
-        <w:tab/>
-        <w:t xml:space="preserve">Light: giúp tạo ánh sáng trong game. </w:t>
-      </w:r>
-    </w:p>
-    <w:p>
-      <w:r>
-        <w:t>-</w:t>
-      </w:r>
-      <w:r>
-        <w:tab/>
-        <w:t xml:space="preserve">Projector: giúp chiếu texture lên bề mặt vật thể. </w:t>
-      </w:r>
-    </w:p>
-    <w:p>
-      <w:r>
-        <w:t>-</w:t>
-      </w:r>
-      <w:r>
-        <w:tab/>
-        <w:t xml:space="preserve">ParticleEmitter: hỗ trợ tạo các hiệu ứng particle đẹp mắt. </w:t>
-      </w:r>
-    </w:p>
-    <w:p>
-      <w:r>
-        <w:t>-</w:t>
-      </w:r>
-      <w:r>
-        <w:tab/>
-        <w:t xml:space="preserve">Audio: hỗ trợ lập trình với âm thanh. </w:t>
-      </w:r>
-    </w:p>
-    <w:p>
-      <w:r>
-        <w:t>-</w:t>
-      </w:r>
-      <w:r>
-        <w:tab/>
-        <w:t xml:space="preserve">Animation: chạy chuyển động của mô hình nhân vật. </w:t>
-      </w:r>
-    </w:p>
-    <w:p>
-      <w:r>
-        <w:t>-</w:t>
-      </w:r>
-      <w:r>
-        <w:tab/>
         <w:t xml:space="preserve">Rigidbody: giúp tạo hiệu ứng vật lý liên quan đến trọng lực như bóng nẩy, lăn, … </w:t>
       </w:r>
     </w:p>
@@ -8484,7 +11797,7 @@
       </w:r>
     </w:p>
     <w:sectPr>
-      <w:footerReference w:type="default" r:id="rId21"/>
+      <w:footerReference w:type="default" r:id="rId30"/>
       <w:pgSz w:w="11907" w:h="16840" w:code="9"/>
       <w:pgMar w:top="1418" w:right="1134" w:bottom="1418" w:left="1701" w:header="720" w:footer="567" w:gutter="0"/>
       <w:pgNumType w:start="1"/>
@@ -14695,6 +18008,10 @@
 </file>
 
 <file path=customXml/item1.xml><?xml version="1.0" encoding="utf-8"?>
+<b:Sources xmlns:b="http://schemas.openxmlformats.org/officeDocument/2006/bibliography" xmlns="http://schemas.openxmlformats.org/officeDocument/2006/bibliography" SelectedStyle="\IEEE2006OfficeOnline.xsl" StyleName="IEEE" Version="6"/>
+</file>
+
+<file path=customXml/item2.xml><?xml version="1.0" encoding="utf-8"?>
 <s:customData xmlns="http://www.wps.cn/officeDocument/2013/wpsCustomData" xmlns:s="http://www.wps.cn/officeDocument/2013/wpsCustomData">
   <customSectProps>
     <customSectPr/>
@@ -14706,22 +18023,18 @@
 </s:customData>
 </file>
 
-<file path=customXml/item2.xml><?xml version="1.0" encoding="utf-8"?>
-<b:Sources xmlns:b="http://schemas.openxmlformats.org/officeDocument/2006/bibliography" xmlns="http://schemas.openxmlformats.org/officeDocument/2006/bibliography" SelectedStyle="\IEEE2006OfficeOnline.xsl" StyleName="IEEE" Version="6"/>
+<file path=customXml/itemProps1.xml><?xml version="1.0" encoding="utf-8"?>
+<ds:datastoreItem xmlns:ds="http://schemas.openxmlformats.org/officeDocument/2006/customXml" ds:itemID="{D32FA551-2149-4412-9B25-232A3F45E303}">
+  <ds:schemaRefs>
+    <ds:schemaRef ds:uri="http://schemas.openxmlformats.org/officeDocument/2006/bibliography"/>
+  </ds:schemaRefs>
+</ds:datastoreItem>
 </file>
 
-<file path=customXml/itemProps1.xml><?xml version="1.0" encoding="utf-8"?>
+<file path=customXml/itemProps2.xml><?xml version="1.0" encoding="utf-8"?>
 <ds:datastoreItem xmlns:ds="http://schemas.openxmlformats.org/officeDocument/2006/customXml" ds:itemID="{B1977F7D-205B-4081-913C-38D41E755F92}">
   <ds:schemaRefs>
     <ds:schemaRef ds:uri="http://www.wps.cn/officeDocument/2013/wpsCustomData"/>
   </ds:schemaRefs>
 </ds:datastoreItem>
-</file>
-
-<file path=customXml/itemProps2.xml><?xml version="1.0" encoding="utf-8"?>
-<ds:datastoreItem xmlns:ds="http://schemas.openxmlformats.org/officeDocument/2006/customXml" ds:itemID="{D32FA551-2149-4412-9B25-232A3F45E303}">
-  <ds:schemaRefs>
-    <ds:schemaRef ds:uri="http://schemas.openxmlformats.org/officeDocument/2006/bibliography"/>
-  </ds:schemaRefs>
-</ds:datastoreItem>
 </file>
</xml_diff>

<commit_message>
7/1_Logic clear room, spawn chest and logic chest
</commit_message>
<xml_diff>
--- a/NguyenKhuongDuy_DATN.docx
+++ b/NguyenKhuongDuy_DATN.docx
@@ -14147,7 +14147,7 @@
           <w:noProof/>
         </w:rPr>
         <w:drawing>
-          <wp:inline distT="0" distB="0" distL="0" distR="0" wp14:anchorId="5C6B9FF0" wp14:editId="70112B1C">
+          <wp:inline distT="0" distB="0" distL="0" distR="0" wp14:anchorId="5C6B9FF0" wp14:editId="1FE9BBFC">
             <wp:extent cx="4508500" cy="1660547"/>
             <wp:effectExtent l="0" t="0" r="6350" b="0"/>
             <wp:docPr id="1507134092" name="Picture 1507134092" descr="A black background with a white object in the middle&#10;&#10;Description automatically generated"/>
@@ -14670,7 +14670,7 @@
           <w:noProof/>
         </w:rPr>
         <w:drawing>
-          <wp:inline distT="0" distB="0" distL="0" distR="0" wp14:anchorId="4F49EBC8" wp14:editId="0AB5808C">
+          <wp:inline distT="0" distB="0" distL="0" distR="0" wp14:anchorId="4F49EBC8" wp14:editId="61A206BF">
             <wp:extent cx="4508500" cy="1660547"/>
             <wp:effectExtent l="0" t="0" r="6350" b="0"/>
             <wp:docPr id="5" name="Picture 5" descr="A black background with a white object in the middle&#10;&#10;Description automatically generated"/>
@@ -16073,51 +16073,25 @@
       <w:r>
         <w:t xml:space="preserve">Hình </w:t>
       </w:r>
-      <w:r>
-        <w:fldChar w:fldCharType="begin"/>
-      </w:r>
-      <w:r>
-        <w:instrText xml:space="preserve"> STYLEREF 1 \s </w:instrText>
-      </w:r>
-      <w:r>
-        <w:fldChar w:fldCharType="separate"/>
-      </w:r>
-      <w:r>
-        <w:rPr>
-          <w:noProof/>
-        </w:rPr>
-        <w:t>2</w:t>
-      </w:r>
-      <w:r>
-        <w:rPr>
-          <w:noProof/>
-        </w:rPr>
-        <w:fldChar w:fldCharType="end"/>
-      </w:r>
+      <w:fldSimple w:instr=" STYLEREF 1 \s ">
+        <w:r>
+          <w:rPr>
+            <w:noProof/>
+          </w:rPr>
+          <w:t>2</w:t>
+        </w:r>
+      </w:fldSimple>
       <w:r>
         <w:t>.</w:t>
       </w:r>
-      <w:r>
-        <w:fldChar w:fldCharType="begin"/>
-      </w:r>
-      <w:r>
-        <w:instrText xml:space="preserve"> SEQ Hình \* ARABIC \s 1 </w:instrText>
-      </w:r>
-      <w:r>
-        <w:fldChar w:fldCharType="separate"/>
-      </w:r>
-      <w:r>
-        <w:rPr>
-          <w:noProof/>
-        </w:rPr>
-        <w:t>4</w:t>
-      </w:r>
-      <w:r>
-        <w:rPr>
-          <w:noProof/>
-        </w:rPr>
-        <w:fldChar w:fldCharType="end"/>
-      </w:r>
+      <w:fldSimple w:instr=" SEQ Hình \* ARABIC \s 1 ">
+        <w:r>
+          <w:rPr>
+            <w:noProof/>
+          </w:rPr>
+          <w:t>4</w:t>
+        </w:r>
+      </w:fldSimple>
       <w:r>
         <w:rPr>
           <w:noProof/>
@@ -25949,10 +25923,16 @@
     </w:p>
     <w:p>
       <w:pPr>
-        <w:pStyle w:val="0BANG"/>
-      </w:pPr>
-    </w:p>
-    <w:p/>
+        <w:spacing w:before="0" w:after="0" w:line="240" w:lineRule="auto"/>
+        <w:rPr>
+          <w:i/>
+          <w:sz w:val="24"/>
+        </w:rPr>
+      </w:pPr>
+      <w:r>
+        <w:br w:type="page"/>
+      </w:r>
+    </w:p>
     <w:p>
       <w:pPr>
         <w:pStyle w:val="Heading1"/>
@@ -25965,6 +25945,7 @@
       </w:pPr>
       <w:bookmarkStart w:id="103" w:name="_Toc155303353"/>
       <w:r>
+        <w:lastRenderedPageBreak/>
         <w:t>Chương V: Xây dựng và demo</w:t>
       </w:r>
       <w:bookmarkEnd w:id="103"/>
@@ -26024,7 +26005,57 @@
         <w:pStyle w:val="0NOIDUNG"/>
       </w:pPr>
       <w:r>
-        <w:t>Không gian làm việc:</w:t>
+        <w:t>Xây dựng nhân vật</w:t>
+      </w:r>
+      <w:r>
+        <w:t>:</w:t>
+      </w:r>
+      <w:r>
+        <w:t xml:space="preserve"> một số công việc cần thực hiện khi xây dựng nhân vật như:</w:t>
+      </w:r>
+    </w:p>
+    <w:p>
+      <w:pPr>
+        <w:pStyle w:val="BulletLV2"/>
+      </w:pPr>
+      <w:r>
+        <w:t>Xử lý trạng thái, hoạt ảnh</w:t>
+      </w:r>
+      <w:r>
+        <w:t>.</w:t>
+      </w:r>
+    </w:p>
+    <w:p>
+      <w:pPr>
+        <w:pStyle w:val="BulletLV2"/>
+      </w:pPr>
+      <w:r>
+        <w:t>Xử lý va chạm, vật lý</w:t>
+      </w:r>
+      <w:r>
+        <w:t>.</w:t>
+      </w:r>
+    </w:p>
+    <w:p>
+      <w:pPr>
+        <w:pStyle w:val="BulletLV2"/>
+      </w:pPr>
+      <w:r>
+        <w:t>Dữ liệu</w:t>
+      </w:r>
+      <w:r>
+        <w:t>.</w:t>
+      </w:r>
+    </w:p>
+    <w:p>
+      <w:pPr>
+        <w:pStyle w:val="BulletLV2"/>
+      </w:pPr>
+      <w:r>
+        <w:t>Xử lý logic, viết code</w:t>
+      </w:r>
+      <w:r>
+        <w:t>.</w:t>
       </w:r>
     </w:p>
     <w:p>
@@ -26032,7 +26063,71 @@
         <w:pStyle w:val="0NOIDUNG"/>
       </w:pPr>
       <w:r>
-        <w:t>Xây dựng nhân vật</w:t>
+        <w:rPr>
+          <w:noProof/>
+        </w:rPr>
+        <w:drawing>
+          <wp:inline distT="0" distB="0" distL="0" distR="0" wp14:anchorId="31944C86" wp14:editId="1B2A0490">
+            <wp:extent cx="5754370" cy="3074035"/>
+            <wp:effectExtent l="0" t="0" r="0" b="0"/>
+            <wp:docPr id="243978799" name="Picture 2"/>
+            <wp:cNvGraphicFramePr>
+              <a:graphicFrameLocks xmlns:a="http://schemas.openxmlformats.org/drawingml/2006/main" noChangeAspect="1"/>
+            </wp:cNvGraphicFramePr>
+            <a:graphic xmlns:a="http://schemas.openxmlformats.org/drawingml/2006/main">
+              <a:graphicData uri="http://schemas.openxmlformats.org/drawingml/2006/picture">
+                <pic:pic xmlns:pic="http://schemas.openxmlformats.org/drawingml/2006/picture">
+                  <pic:nvPicPr>
+                    <pic:cNvPr id="0" name="Picture 2"/>
+                    <pic:cNvPicPr>
+                      <a:picLocks noChangeAspect="1" noChangeArrowheads="1"/>
+                    </pic:cNvPicPr>
+                  </pic:nvPicPr>
+                  <pic:blipFill>
+                    <a:blip r:embed="rId62">
+                      <a:extLst>
+                        <a:ext uri="{28A0092B-C50C-407E-A947-70E740481C1C}">
+                          <a14:useLocalDpi xmlns:a14="http://schemas.microsoft.com/office/drawing/2010/main" val="0"/>
+                        </a:ext>
+                      </a:extLst>
+                    </a:blip>
+                    <a:srcRect/>
+                    <a:stretch>
+                      <a:fillRect/>
+                    </a:stretch>
+                  </pic:blipFill>
+                  <pic:spPr bwMode="auto">
+                    <a:xfrm>
+                      <a:off x="0" y="0"/>
+                      <a:ext cx="5754370" cy="3074035"/>
+                    </a:xfrm>
+                    <a:prstGeom prst="rect">
+                      <a:avLst/>
+                    </a:prstGeom>
+                    <a:noFill/>
+                    <a:ln>
+                      <a:noFill/>
+                    </a:ln>
+                  </pic:spPr>
+                </pic:pic>
+              </a:graphicData>
+            </a:graphic>
+          </wp:inline>
+        </w:drawing>
+      </w:r>
+    </w:p>
+    <w:p>
+      <w:pPr>
+        <w:pStyle w:val="0HINHANH"/>
+      </w:pPr>
+      <w:r>
+        <w:t>Hình 5.1.</w:t>
+      </w:r>
+      <w:r>
+        <w:t>1</w:t>
+      </w:r>
+      <w:r>
+        <w:t>. Xây dựng player</w:t>
       </w:r>
     </w:p>
     <w:p>
@@ -26042,29 +26137,361 @@
       <w:r>
         <w:t>Xây dựng quái vật</w:t>
       </w:r>
+      <w:r>
+        <w:t xml:space="preserve">: một số công việc cần thực hiện khi xây dựng </w:t>
+      </w:r>
+      <w:r>
+        <w:t>quái vật</w:t>
+      </w:r>
+      <w:r>
+        <w:t xml:space="preserve"> như:</w:t>
+      </w:r>
+    </w:p>
+    <w:p>
+      <w:pPr>
+        <w:pStyle w:val="BulletLV2"/>
+      </w:pPr>
+      <w:r>
+        <w:t>Xử lý trạng thái, hoạt ảnh</w:t>
+      </w:r>
+      <w:r>
+        <w:t>.</w:t>
+      </w:r>
+    </w:p>
+    <w:p>
+      <w:pPr>
+        <w:pStyle w:val="BulletLV2"/>
+      </w:pPr>
+      <w:r>
+        <w:t>Xử lý va chạm, vật lý</w:t>
+      </w:r>
+      <w:r>
+        <w:t>.</w:t>
+      </w:r>
+    </w:p>
+    <w:p>
+      <w:pPr>
+        <w:pStyle w:val="BulletLV2"/>
+      </w:pPr>
+      <w:r>
+        <w:t>Dữ liệu</w:t>
+      </w:r>
+      <w:r>
+        <w:t>.</w:t>
+      </w:r>
+    </w:p>
+    <w:p>
+      <w:pPr>
+        <w:pStyle w:val="BulletLV2"/>
+      </w:pPr>
+      <w:r>
+        <w:t>Tấn công người chơi</w:t>
+      </w:r>
+      <w:r>
+        <w:t>.</w:t>
+      </w:r>
+    </w:p>
+    <w:p>
+      <w:pPr>
+        <w:pStyle w:val="BulletLV2"/>
+      </w:pPr>
+      <w:r>
+        <w:t>Xử lý logic, viết code</w:t>
+      </w:r>
+      <w:r>
+        <w:t>.</w:t>
+      </w:r>
     </w:p>
     <w:p>
       <w:pPr>
         <w:pStyle w:val="0NOIDUNG"/>
       </w:pPr>
       <w:r>
+        <w:rPr>
+          <w:noProof/>
+        </w:rPr>
+        <w:lastRenderedPageBreak/>
+        <w:drawing>
+          <wp:inline distT="0" distB="0" distL="0" distR="0" wp14:anchorId="5CD76D28" wp14:editId="252E6976">
+            <wp:extent cx="5754370" cy="3074035"/>
+            <wp:effectExtent l="0" t="0" r="0" b="0"/>
+            <wp:docPr id="1686834206" name="Picture 3"/>
+            <wp:cNvGraphicFramePr>
+              <a:graphicFrameLocks xmlns:a="http://schemas.openxmlformats.org/drawingml/2006/main" noChangeAspect="1"/>
+            </wp:cNvGraphicFramePr>
+            <a:graphic xmlns:a="http://schemas.openxmlformats.org/drawingml/2006/main">
+              <a:graphicData uri="http://schemas.openxmlformats.org/drawingml/2006/picture">
+                <pic:pic xmlns:pic="http://schemas.openxmlformats.org/drawingml/2006/picture">
+                  <pic:nvPicPr>
+                    <pic:cNvPr id="0" name="Picture 3"/>
+                    <pic:cNvPicPr>
+                      <a:picLocks noChangeAspect="1" noChangeArrowheads="1"/>
+                    </pic:cNvPicPr>
+                  </pic:nvPicPr>
+                  <pic:blipFill>
+                    <a:blip r:embed="rId63">
+                      <a:extLst>
+                        <a:ext uri="{28A0092B-C50C-407E-A947-70E740481C1C}">
+                          <a14:useLocalDpi xmlns:a14="http://schemas.microsoft.com/office/drawing/2010/main" val="0"/>
+                        </a:ext>
+                      </a:extLst>
+                    </a:blip>
+                    <a:srcRect/>
+                    <a:stretch>
+                      <a:fillRect/>
+                    </a:stretch>
+                  </pic:blipFill>
+                  <pic:spPr bwMode="auto">
+                    <a:xfrm>
+                      <a:off x="0" y="0"/>
+                      <a:ext cx="5754370" cy="3074035"/>
+                    </a:xfrm>
+                    <a:prstGeom prst="rect">
+                      <a:avLst/>
+                    </a:prstGeom>
+                    <a:noFill/>
+                    <a:ln>
+                      <a:noFill/>
+                    </a:ln>
+                  </pic:spPr>
+                </pic:pic>
+              </a:graphicData>
+            </a:graphic>
+          </wp:inline>
+        </w:drawing>
+      </w:r>
+    </w:p>
+    <w:p>
+      <w:pPr>
+        <w:pStyle w:val="0HINHANH"/>
+      </w:pPr>
+      <w:r>
+        <w:t>Hình 5.1.</w:t>
+      </w:r>
+      <w:r>
+        <w:t>2</w:t>
+      </w:r>
+      <w:r>
+        <w:t>. Xây dựng quái vật</w:t>
+      </w:r>
+    </w:p>
+    <w:p>
+      <w:pPr>
+        <w:pStyle w:val="0NOIDUNG"/>
+      </w:pPr>
+      <w:r>
         <w:t>Xây dựng vật phẩm</w:t>
       </w:r>
+      <w:r>
+        <w:t>: Một số công việc cần thực hiện khi xây dựng vật phẩm như:</w:t>
+      </w:r>
+    </w:p>
+    <w:p>
+      <w:pPr>
+        <w:pStyle w:val="BulletLV2"/>
+      </w:pPr>
+      <w:r>
+        <w:t>Xử lý va chạm</w:t>
+      </w:r>
+      <w:r>
+        <w:t>.</w:t>
+      </w:r>
+    </w:p>
+    <w:p>
+      <w:pPr>
+        <w:pStyle w:val="BulletLV2"/>
+      </w:pPr>
+      <w:r>
+        <w:t>Dữ liệu</w:t>
+      </w:r>
+      <w:r>
+        <w:t>.</w:t>
+      </w:r>
+    </w:p>
+    <w:p>
+      <w:pPr>
+        <w:pStyle w:val="BulletLV2"/>
+      </w:pPr>
+      <w:r>
+        <w:t>Xử lý logic, viết code</w:t>
+      </w:r>
+      <w:r>
+        <w:t>.</w:t>
+      </w:r>
+    </w:p>
+    <w:p>
+      <w:pPr>
+        <w:pStyle w:val="0NOIDUNG"/>
+      </w:pPr>
+      <w:r>
+        <w:rPr>
+          <w:noProof/>
+        </w:rPr>
+        <w:drawing>
+          <wp:inline distT="0" distB="0" distL="0" distR="0" wp14:anchorId="5553B901" wp14:editId="07927D67">
+            <wp:extent cx="5754370" cy="2979420"/>
+            <wp:effectExtent l="0" t="0" r="0" b="0"/>
+            <wp:docPr id="1881292909" name="Picture 4"/>
+            <wp:cNvGraphicFramePr>
+              <a:graphicFrameLocks xmlns:a="http://schemas.openxmlformats.org/drawingml/2006/main" noChangeAspect="1"/>
+            </wp:cNvGraphicFramePr>
+            <a:graphic xmlns:a="http://schemas.openxmlformats.org/drawingml/2006/main">
+              <a:graphicData uri="http://schemas.openxmlformats.org/drawingml/2006/picture">
+                <pic:pic xmlns:pic="http://schemas.openxmlformats.org/drawingml/2006/picture">
+                  <pic:nvPicPr>
+                    <pic:cNvPr id="0" name="Picture 4"/>
+                    <pic:cNvPicPr>
+                      <a:picLocks noChangeAspect="1" noChangeArrowheads="1"/>
+                    </pic:cNvPicPr>
+                  </pic:nvPicPr>
+                  <pic:blipFill>
+                    <a:blip r:embed="rId64">
+                      <a:extLst>
+                        <a:ext uri="{28A0092B-C50C-407E-A947-70E740481C1C}">
+                          <a14:useLocalDpi xmlns:a14="http://schemas.microsoft.com/office/drawing/2010/main" val="0"/>
+                        </a:ext>
+                      </a:extLst>
+                    </a:blip>
+                    <a:srcRect/>
+                    <a:stretch>
+                      <a:fillRect/>
+                    </a:stretch>
+                  </pic:blipFill>
+                  <pic:spPr bwMode="auto">
+                    <a:xfrm>
+                      <a:off x="0" y="0"/>
+                      <a:ext cx="5754370" cy="2979420"/>
+                    </a:xfrm>
+                    <a:prstGeom prst="rect">
+                      <a:avLst/>
+                    </a:prstGeom>
+                    <a:noFill/>
+                    <a:ln>
+                      <a:noFill/>
+                    </a:ln>
+                  </pic:spPr>
+                </pic:pic>
+              </a:graphicData>
+            </a:graphic>
+          </wp:inline>
+        </w:drawing>
+      </w:r>
+    </w:p>
+    <w:p>
+      <w:pPr>
+        <w:pStyle w:val="0HINHANH"/>
+      </w:pPr>
+      <w:r>
+        <w:t>Hình 5.1.3. Xây dựng vật phẩm</w:t>
+      </w:r>
+    </w:p>
+    <w:p>
+      <w:pPr>
+        <w:spacing w:before="0" w:after="0" w:line="240" w:lineRule="auto"/>
+        <w:rPr>
+          <w:i/>
+          <w:sz w:val="24"/>
+        </w:rPr>
+      </w:pPr>
+      <w:r>
+        <w:br w:type="page"/>
+      </w:r>
     </w:p>
     <w:p>
       <w:pPr>
         <w:pStyle w:val="Heading2"/>
       </w:pPr>
       <w:r>
+        <w:lastRenderedPageBreak/>
         <w:t>Hình ảnh demo</w:t>
       </w:r>
     </w:p>
     <w:p>
       <w:pPr>
+        <w:pStyle w:val="Bullet"/>
+      </w:pPr>
+      <w:r>
+        <w:t>Map</w:t>
+      </w:r>
+      <w:r>
+        <w:t>: map được xây dựng một cách ngẫu nhiên, mỗi phòng có 1 khích thước khác nhau, thông tin trong phòng cũng khác nhau.</w:t>
+      </w:r>
+    </w:p>
+    <w:p>
+      <w:pPr>
         <w:pStyle w:val="0NOIDUNG"/>
       </w:pPr>
       <w:r>
-        <w:t>Map</w:t>
+        <w:rPr>
+          <w:noProof/>
+        </w:rPr>
+        <w:drawing>
+          <wp:inline distT="0" distB="0" distL="0" distR="0" wp14:anchorId="5E6AFB73" wp14:editId="7EC4F15F">
+            <wp:extent cx="5754370" cy="3089910"/>
+            <wp:effectExtent l="0" t="0" r="0" b="0"/>
+            <wp:docPr id="229343622" name="Picture 7"/>
+            <wp:cNvGraphicFramePr>
+              <a:graphicFrameLocks xmlns:a="http://schemas.openxmlformats.org/drawingml/2006/main" noChangeAspect="1"/>
+            </wp:cNvGraphicFramePr>
+            <a:graphic xmlns:a="http://schemas.openxmlformats.org/drawingml/2006/main">
+              <a:graphicData uri="http://schemas.openxmlformats.org/drawingml/2006/picture">
+                <pic:pic xmlns:pic="http://schemas.openxmlformats.org/drawingml/2006/picture">
+                  <pic:nvPicPr>
+                    <pic:cNvPr id="0" name="Picture 7"/>
+                    <pic:cNvPicPr>
+                      <a:picLocks noChangeAspect="1" noChangeArrowheads="1"/>
+                    </pic:cNvPicPr>
+                  </pic:nvPicPr>
+                  <pic:blipFill>
+                    <a:blip r:embed="rId65">
+                      <a:extLst>
+                        <a:ext uri="{28A0092B-C50C-407E-A947-70E740481C1C}">
+                          <a14:useLocalDpi xmlns:a14="http://schemas.microsoft.com/office/drawing/2010/main" val="0"/>
+                        </a:ext>
+                      </a:extLst>
+                    </a:blip>
+                    <a:srcRect/>
+                    <a:stretch>
+                      <a:fillRect/>
+                    </a:stretch>
+                  </pic:blipFill>
+                  <pic:spPr bwMode="auto">
+                    <a:xfrm>
+                      <a:off x="0" y="0"/>
+                      <a:ext cx="5754370" cy="3089910"/>
+                    </a:xfrm>
+                    <a:prstGeom prst="rect">
+                      <a:avLst/>
+                    </a:prstGeom>
+                    <a:noFill/>
+                    <a:ln>
+                      <a:noFill/>
+                    </a:ln>
+                  </pic:spPr>
+                </pic:pic>
+              </a:graphicData>
+            </a:graphic>
+          </wp:inline>
+        </w:drawing>
+      </w:r>
+    </w:p>
+    <w:p>
+      <w:pPr>
+        <w:pStyle w:val="0HINHANH"/>
+      </w:pPr>
+      <w:r>
+        <w:t>Hình 5.2.1. Hình ảnh demo map</w:t>
+      </w:r>
+    </w:p>
+    <w:p>
+      <w:pPr>
+        <w:pStyle w:val="Bullet"/>
+      </w:pPr>
+      <w:r>
+        <w:t>Tấn công</w:t>
+      </w:r>
+      <w:r>
+        <w:t>: người chơi tấn công quái vật bằng vũ khí và ngọc phép, quái vật tấn công người chơi bằng cách lao tới người chơi hoặc bắn đạn.</w:t>
       </w:r>
     </w:p>
     <w:p>
@@ -26072,15 +26499,65 @@
         <w:pStyle w:val="0NOIDUNG"/>
       </w:pPr>
       <w:r>
-        <w:t>Di chuyển</w:t>
-      </w:r>
-    </w:p>
-    <w:p>
-      <w:pPr>
-        <w:pStyle w:val="0NOIDUNG"/>
-      </w:pPr>
-      <w:r>
-        <w:t>Tấn công</w:t>
+        <w:rPr>
+          <w:noProof/>
+        </w:rPr>
+        <w:drawing>
+          <wp:inline distT="0" distB="0" distL="0" distR="0" wp14:anchorId="3FB9288D" wp14:editId="6068AE82">
+            <wp:extent cx="5754370" cy="3089910"/>
+            <wp:effectExtent l="0" t="0" r="0" b="0"/>
+            <wp:docPr id="1310007212" name="Picture 6"/>
+            <wp:cNvGraphicFramePr>
+              <a:graphicFrameLocks xmlns:a="http://schemas.openxmlformats.org/drawingml/2006/main" noChangeAspect="1"/>
+            </wp:cNvGraphicFramePr>
+            <a:graphic xmlns:a="http://schemas.openxmlformats.org/drawingml/2006/main">
+              <a:graphicData uri="http://schemas.openxmlformats.org/drawingml/2006/picture">
+                <pic:pic xmlns:pic="http://schemas.openxmlformats.org/drawingml/2006/picture">
+                  <pic:nvPicPr>
+                    <pic:cNvPr id="0" name="Picture 6"/>
+                    <pic:cNvPicPr>
+                      <a:picLocks noChangeAspect="1" noChangeArrowheads="1"/>
+                    </pic:cNvPicPr>
+                  </pic:nvPicPr>
+                  <pic:blipFill>
+                    <a:blip r:embed="rId66">
+                      <a:extLst>
+                        <a:ext uri="{28A0092B-C50C-407E-A947-70E740481C1C}">
+                          <a14:useLocalDpi xmlns:a14="http://schemas.microsoft.com/office/drawing/2010/main" val="0"/>
+                        </a:ext>
+                      </a:extLst>
+                    </a:blip>
+                    <a:srcRect/>
+                    <a:stretch>
+                      <a:fillRect/>
+                    </a:stretch>
+                  </pic:blipFill>
+                  <pic:spPr bwMode="auto">
+                    <a:xfrm>
+                      <a:off x="0" y="0"/>
+                      <a:ext cx="5754370" cy="3089910"/>
+                    </a:xfrm>
+                    <a:prstGeom prst="rect">
+                      <a:avLst/>
+                    </a:prstGeom>
+                    <a:noFill/>
+                    <a:ln>
+                      <a:noFill/>
+                    </a:ln>
+                  </pic:spPr>
+                </pic:pic>
+              </a:graphicData>
+            </a:graphic>
+          </wp:inline>
+        </w:drawing>
+      </w:r>
+    </w:p>
+    <w:p>
+      <w:pPr>
+        <w:pStyle w:val="0HINHANH"/>
+      </w:pPr>
+      <w:r>
+        <w:t>Hình 5.2.2. Hình ảnh demo tương tác tấn công</w:t>
       </w:r>
     </w:p>
     <w:p>
@@ -26095,6 +26572,7 @@
       </w:pPr>
       <w:bookmarkStart w:id="104" w:name="_Toc155303354"/>
       <w:r>
+        <w:lastRenderedPageBreak/>
         <w:t>Chương VI: Kết luận và hướng phát triển</w:t>
       </w:r>
       <w:bookmarkEnd w:id="104"/>
@@ -26214,7 +26692,6 @@
       </w:pPr>
       <w:bookmarkStart w:id="107" w:name="_Toc155303360"/>
       <w:r>
-        <w:lastRenderedPageBreak/>
         <w:t>Hướng phát triển</w:t>
       </w:r>
       <w:bookmarkEnd w:id="107"/>
@@ -26327,7 +26804,7 @@
         </w:rPr>
         <w:t xml:space="preserve">C#: </w:t>
       </w:r>
-      <w:hyperlink r:id="rId62" w:history="1">
+      <w:hyperlink r:id="rId67" w:history="1">
         <w:r>
           <w:rPr>
             <w:rStyle w:val="Hyperlink"/>
@@ -26361,7 +26838,7 @@
         </w:rPr>
         <w:t xml:space="preserve">Unity: </w:t>
       </w:r>
-      <w:hyperlink r:id="rId63" w:history="1">
+      <w:hyperlink r:id="rId68" w:history="1">
         <w:r>
           <w:rPr>
             <w:rStyle w:val="Hyperlink"/>
@@ -26394,7 +26871,7 @@
         </w:rPr>
         <w:t xml:space="preserve">Assets: </w:t>
       </w:r>
-      <w:hyperlink r:id="rId64" w:history="1">
+      <w:hyperlink r:id="rId69" w:history="1">
         <w:r>
           <w:rPr>
             <w:rStyle w:val="Hyperlink"/>
@@ -26428,7 +26905,7 @@
         </w:rPr>
         <w:t xml:space="preserve">Trợ giúp : </w:t>
       </w:r>
-      <w:hyperlink r:id="rId65" w:history="1">
+      <w:hyperlink r:id="rId70" w:history="1">
         <w:r>
           <w:rPr>
             <w:rStyle w:val="Hyperlink"/>
@@ -26455,7 +26932,7 @@
       </w:r>
     </w:p>
     <w:sectPr>
-      <w:footerReference w:type="default" r:id="rId66"/>
+      <w:footerReference w:type="default" r:id="rId71"/>
       <w:pgSz w:w="11907" w:h="16840" w:code="9"/>
       <w:pgMar w:top="1418" w:right="1134" w:bottom="1418" w:left="1701" w:header="720" w:footer="567" w:gutter="0"/>
       <w:pgNumType w:start="1"/>
@@ -33516,6 +33993,10 @@
 </file>
 
 <file path=customXml/item1.xml><?xml version="1.0" encoding="utf-8"?>
+<b:Sources xmlns:b="http://schemas.openxmlformats.org/officeDocument/2006/bibliography" xmlns="http://schemas.openxmlformats.org/officeDocument/2006/bibliography" SelectedStyle="\IEEE2006OfficeOnline.xsl" StyleName="IEEE" Version="6"/>
+</file>
+
+<file path=customXml/item2.xml><?xml version="1.0" encoding="utf-8"?>
 <s:customData xmlns="http://www.wps.cn/officeDocument/2013/wpsCustomData" xmlns:s="http://www.wps.cn/officeDocument/2013/wpsCustomData">
   <customSectProps>
     <customSectPr/>
@@ -33527,22 +34008,18 @@
 </s:customData>
 </file>
 
-<file path=customXml/item2.xml><?xml version="1.0" encoding="utf-8"?>
-<b:Sources xmlns:b="http://schemas.openxmlformats.org/officeDocument/2006/bibliography" xmlns="http://schemas.openxmlformats.org/officeDocument/2006/bibliography" SelectedStyle="\IEEE2006OfficeOnline.xsl" StyleName="IEEE" Version="6"/>
+<file path=customXml/itemProps1.xml><?xml version="1.0" encoding="utf-8"?>
+<ds:datastoreItem xmlns:ds="http://schemas.openxmlformats.org/officeDocument/2006/customXml" ds:itemID="{D32FA551-2149-4412-9B25-232A3F45E303}">
+  <ds:schemaRefs>
+    <ds:schemaRef ds:uri="http://schemas.openxmlformats.org/officeDocument/2006/bibliography"/>
+  </ds:schemaRefs>
+</ds:datastoreItem>
 </file>
 
-<file path=customXml/itemProps1.xml><?xml version="1.0" encoding="utf-8"?>
+<file path=customXml/itemProps2.xml><?xml version="1.0" encoding="utf-8"?>
 <ds:datastoreItem xmlns:ds="http://schemas.openxmlformats.org/officeDocument/2006/customXml" ds:itemID="{B1977F7D-205B-4081-913C-38D41E755F92}">
   <ds:schemaRefs>
     <ds:schemaRef ds:uri="http://www.wps.cn/officeDocument/2013/wpsCustomData"/>
   </ds:schemaRefs>
 </ds:datastoreItem>
-</file>
-
-<file path=customXml/itemProps2.xml><?xml version="1.0" encoding="utf-8"?>
-<ds:datastoreItem xmlns:ds="http://schemas.openxmlformats.org/officeDocument/2006/customXml" ds:itemID="{D32FA551-2149-4412-9B25-232A3F45E303}">
-  <ds:schemaRefs>
-    <ds:schemaRef ds:uri="http://schemas.openxmlformats.org/officeDocument/2006/bibliography"/>
-  </ds:schemaRefs>
-</ds:datastoreItem>
 </file>
</xml_diff>